<commit_message>
rédaction exigences du client et modification de l'analyse générale
</commit_message>
<xml_diff>
--- a/analyse/analyse générale.docx
+++ b/analyse/analyse générale.docx
@@ -197,7 +197,13 @@
         <w:rPr>
           <w:lang w:eastAsia="fr-BE"/>
         </w:rPr>
-        <w:t>Gestionnaire = personne gérant le club</w:t>
+        <w:t>Gestio</w:t>
+      </w:r>
+      <w:r>
+        <w:rPr>
+          <w:lang w:eastAsia="fr-BE"/>
+        </w:rPr>
+        <w:t xml:space="preserve">nnaire = personne gérant la trésorerie </w:t>
       </w:r>
     </w:p>
     <w:p>
@@ -229,8 +235,6 @@
         </w:rPr>
         <w:t>des acteurs</w:t>
       </w:r>
-      <w:bookmarkStart w:id="0" w:name="_GoBack"/>
-      <w:bookmarkEnd w:id="0"/>
     </w:p>
     <w:p>
       <w:pPr>
@@ -283,7 +287,7 @@
         <w:rPr>
           <w:lang w:eastAsia="fr-BE"/>
         </w:rPr>
-        <w:t>Encoder les vols réalisés par les pilotes</w:t>
+        <w:t>Créditer le compte d’un pilote</w:t>
       </w:r>
     </w:p>
     <w:p>
@@ -301,7 +305,7 @@
         <w:rPr>
           <w:lang w:eastAsia="fr-BE"/>
         </w:rPr>
-        <w:t>Créditer le compte d’un pilote</w:t>
+        <w:t>Consulter la liste des pilotes triée sur leur nom et prénom</w:t>
       </w:r>
     </w:p>
     <w:p>
@@ -319,7 +323,7 @@
         <w:rPr>
           <w:lang w:eastAsia="fr-BE"/>
         </w:rPr>
-        <w:t>Consulter la liste des pilotes triée sur leur nom et prénom</w:t>
+        <w:t>Consulter la liste des pilotes ayant un solde négatif</w:t>
       </w:r>
     </w:p>
     <w:p>
@@ -337,7 +341,7 @@
         <w:rPr>
           <w:lang w:eastAsia="fr-BE"/>
         </w:rPr>
-        <w:t>Consulter la liste des pilotes ayant un solde négatif</w:t>
+        <w:t>Modifier les informations d’un pilote</w:t>
       </w:r>
     </w:p>
     <w:p>
@@ -355,7 +359,7 @@
         <w:rPr>
           <w:lang w:eastAsia="fr-BE"/>
         </w:rPr>
-        <w:t>Modifier les informations d’un pilote</w:t>
+        <w:t>Enregistrer les données des vols effectués</w:t>
       </w:r>
     </w:p>
     <w:p>
@@ -373,87 +377,17 @@
         <w:rPr>
           <w:lang w:eastAsia="fr-BE"/>
         </w:rPr>
-        <w:t>Enregistrer les données des vols effectués</w:t>
-      </w:r>
-    </w:p>
-    <w:p>
-      <w:pPr>
-        <w:pStyle w:val="Paragraphedeliste"/>
-        <w:numPr>
-          <w:ilvl w:val="0"/>
-          <w:numId w:val="4"/>
-        </w:numPr>
-        <w:rPr>
-          <w:lang w:eastAsia="fr-BE"/>
-        </w:rPr>
-      </w:pPr>
-      <w:r>
-        <w:rPr>
-          <w:lang w:eastAsia="fr-BE"/>
-        </w:rPr>
         <w:t>Consulter la liste des vols à une date précise</w:t>
       </w:r>
     </w:p>
     <w:p>
       <w:pPr>
-        <w:pStyle w:val="Paragraphedeliste"/>
-        <w:ind w:left="1352"/>
-        <w:rPr>
-          <w:lang w:eastAsia="fr-BE"/>
-        </w:rPr>
-      </w:pPr>
-    </w:p>
-    <w:p>
-      <w:pPr>
-        <w:pStyle w:val="Paragraphedeliste"/>
-        <w:numPr>
-          <w:ilvl w:val="0"/>
-          <w:numId w:val="3"/>
-        </w:numPr>
-        <w:rPr>
-          <w:lang w:eastAsia="fr-BE"/>
-        </w:rPr>
-      </w:pPr>
-      <w:r>
-        <w:rPr>
-          <w:lang w:eastAsia="fr-BE"/>
-        </w:rPr>
-        <w:t xml:space="preserve">Pilote </w:t>
-      </w:r>
-    </w:p>
-    <w:p>
-      <w:pPr>
-        <w:pStyle w:val="Paragraphedeliste"/>
-        <w:numPr>
-          <w:ilvl w:val="0"/>
-          <w:numId w:val="5"/>
-        </w:numPr>
-        <w:rPr>
-          <w:lang w:eastAsia="fr-BE"/>
-        </w:rPr>
-      </w:pPr>
-      <w:r>
-        <w:rPr>
-          <w:lang w:eastAsia="fr-BE"/>
-        </w:rPr>
-        <w:t>Effectuer des virements sur le compte du club</w:t>
-      </w:r>
-    </w:p>
-    <w:p>
-      <w:pPr>
-        <w:pStyle w:val="Paragraphedeliste"/>
-        <w:ind w:left="1352"/>
-        <w:rPr>
-          <w:lang w:eastAsia="fr-BE"/>
-        </w:rPr>
-      </w:pPr>
-    </w:p>
-    <w:p>
-      <w:pPr>
-        <w:rPr>
-          <w:lang w:eastAsia="fr-BE"/>
-        </w:rPr>
-      </w:pPr>
+        <w:rPr>
+          <w:lang w:eastAsia="fr-BE"/>
+        </w:rPr>
+      </w:pPr>
+      <w:bookmarkStart w:id="0" w:name="_GoBack"/>
+      <w:bookmarkEnd w:id="0"/>
     </w:p>
     <w:p>
       <w:pPr>

</xml_diff>

<commit_message>
modification de l'analyse générale
</commit_message>
<xml_diff>
--- a/analyse/analyse générale.docx
+++ b/analyse/analyse générale.docx
@@ -1,6 +1,6 @@
 
 <file path=word/document.xml><?xml version="1.0" encoding="utf-8"?>
-<w:document xmlns:wpc="http://schemas.microsoft.com/office/word/2010/wordprocessingCanvas" xmlns:mc="http://schemas.openxmlformats.org/markup-compatibility/2006" xmlns:o="urn:schemas-microsoft-com:office:office" xmlns:r="http://schemas.openxmlformats.org/officeDocument/2006/relationships" xmlns:m="http://schemas.openxmlformats.org/officeDocument/2006/math" xmlns:v="urn:schemas-microsoft-com:vml" xmlns:wp14="http://schemas.microsoft.com/office/word/2010/wordprocessingDrawing" xmlns:wp="http://schemas.openxmlformats.org/drawingml/2006/wordprocessingDrawing" xmlns:w10="urn:schemas-microsoft-com:office:word" xmlns:w="http://schemas.openxmlformats.org/wordprocessingml/2006/main" xmlns:w14="http://schemas.microsoft.com/office/word/2010/wordml" xmlns:w15="http://schemas.microsoft.com/office/word/2012/wordml" xmlns:wpg="http://schemas.microsoft.com/office/word/2010/wordprocessingGroup" xmlns:wpi="http://schemas.microsoft.com/office/word/2010/wordprocessingInk" xmlns:wne="http://schemas.microsoft.com/office/word/2006/wordml" xmlns:wps="http://schemas.microsoft.com/office/word/2010/wordprocessingShape" mc:Ignorable="w14 w15 wp14">
+<w:document xmlns:wpc="http://schemas.microsoft.com/office/word/2010/wordprocessingCanvas" xmlns:mc="http://schemas.openxmlformats.org/markup-compatibility/2006" xmlns:o="urn:schemas-microsoft-com:office:office" xmlns:r="http://schemas.openxmlformats.org/officeDocument/2006/relationships" xmlns:m="http://schemas.openxmlformats.org/officeDocument/2006/math" xmlns:v="urn:schemas-microsoft-com:vml" xmlns:wp14="http://schemas.microsoft.com/office/word/2010/wordprocessingDrawing" xmlns:wp="http://schemas.openxmlformats.org/drawingml/2006/wordprocessingDrawing" xmlns:w10="urn:schemas-microsoft-com:office:word" xmlns:w="http://schemas.openxmlformats.org/wordprocessingml/2006/main" xmlns:w14="http://schemas.microsoft.com/office/word/2010/wordml" xmlns:wpg="http://schemas.microsoft.com/office/word/2010/wordprocessingGroup" xmlns:wpi="http://schemas.microsoft.com/office/word/2010/wordprocessingInk" xmlns:wne="http://schemas.microsoft.com/office/word/2006/wordml" xmlns:wps="http://schemas.microsoft.com/office/word/2010/wordprocessingShape" mc:Ignorable="w14 wp14">
   <w:body>
     <w:p>
       <w:pPr>
@@ -67,66 +67,110 @@
           <w:lang w:eastAsia="fr-BE"/>
         </w:rPr>
       </w:pPr>
-      <w:r>
-        <w:rPr>
-          <w:lang w:eastAsia="fr-BE"/>
-        </w:rPr>
-        <w:t>Elle doit aussi permettre au gestionnaire de créditer le compte d’un pilote une fois que ce dernier a effectué un virement sur le compte bancaire du club et de consulter différentes listes :</w:t>
-      </w:r>
-    </w:p>
-    <w:p>
-      <w:pPr>
-        <w:pStyle w:val="Paragraphedeliste"/>
-        <w:numPr>
-          <w:ilvl w:val="0"/>
-          <w:numId w:val="7"/>
-        </w:numPr>
-        <w:rPr>
-          <w:lang w:eastAsia="fr-BE"/>
-        </w:rPr>
-      </w:pPr>
-      <w:r>
-        <w:rPr>
-          <w:lang w:eastAsia="fr-BE"/>
-        </w:rPr>
-        <w:t>La liste de tous les pilotes</w:t>
-      </w:r>
-    </w:p>
-    <w:p>
-      <w:pPr>
-        <w:pStyle w:val="Paragraphedeliste"/>
-        <w:numPr>
-          <w:ilvl w:val="0"/>
-          <w:numId w:val="7"/>
-        </w:numPr>
-        <w:rPr>
-          <w:lang w:eastAsia="fr-BE"/>
-        </w:rPr>
-      </w:pPr>
-      <w:r>
-        <w:rPr>
-          <w:lang w:eastAsia="fr-BE"/>
-        </w:rPr>
-        <w:t>La liste des pilotes dont le solde de leur compte est négatif</w:t>
-      </w:r>
-    </w:p>
-    <w:p>
-      <w:pPr>
-        <w:pStyle w:val="Paragraphedeliste"/>
-        <w:numPr>
-          <w:ilvl w:val="0"/>
-          <w:numId w:val="7"/>
-        </w:numPr>
-        <w:rPr>
-          <w:lang w:eastAsia="fr-BE"/>
-        </w:rPr>
-      </w:pPr>
-      <w:r>
-        <w:rPr>
-          <w:lang w:eastAsia="fr-BE"/>
-        </w:rPr>
-        <w:t>La liste des vols réalisés sur une journée</w:t>
-      </w:r>
+    </w:p>
+    <w:p>
+      <w:pPr>
+        <w:spacing w:after="0"/>
+        <w:rPr>
+          <w:lang w:eastAsia="fr-BE"/>
+        </w:rPr>
+      </w:pPr>
+      <w:r>
+        <w:rPr>
+          <w:lang w:eastAsia="fr-BE"/>
+        </w:rPr>
+        <w:t>Elle doit aussi permettre au gestionnaire de créditer le compte d’un pilote une fois que ce dernier a effectué un virement sur le compte bancaire du club et d</w:t>
+      </w:r>
+      <w:r>
+        <w:rPr>
+          <w:lang w:eastAsia="fr-BE"/>
+        </w:rPr>
+        <w:t>e consulter différentes listes : l</w:t>
+      </w:r>
+      <w:r>
+        <w:rPr>
+          <w:lang w:eastAsia="fr-BE"/>
+        </w:rPr>
+        <w:t>a liste de tous les pilotes</w:t>
+      </w:r>
+      <w:r>
+        <w:rPr>
+          <w:lang w:eastAsia="fr-BE"/>
+        </w:rPr>
+        <w:t xml:space="preserve">, la </w:t>
+      </w:r>
+      <w:r>
+        <w:rPr>
+          <w:lang w:eastAsia="fr-BE"/>
+        </w:rPr>
+        <w:t xml:space="preserve">liste des pilotes dont le solde </w:t>
+      </w:r>
+      <w:r>
+        <w:rPr>
+          <w:lang w:eastAsia="fr-BE"/>
+        </w:rPr>
+        <w:t xml:space="preserve">du </w:t>
+      </w:r>
+      <w:r>
+        <w:rPr>
+          <w:lang w:eastAsia="fr-BE"/>
+        </w:rPr>
+        <w:t>compte est négatif</w:t>
+      </w:r>
+      <w:r>
+        <w:rPr>
+          <w:lang w:eastAsia="fr-BE"/>
+        </w:rPr>
+        <w:t xml:space="preserve"> et la </w:t>
+      </w:r>
+      <w:r>
+        <w:rPr>
+          <w:lang w:eastAsia="fr-BE"/>
+        </w:rPr>
+        <w:t xml:space="preserve">liste des vols réalisés sur une </w:t>
+      </w:r>
+      <w:r>
+        <w:rPr>
+          <w:lang w:eastAsia="fr-BE"/>
+        </w:rPr>
+        <w:t xml:space="preserve">journée. </w:t>
+      </w:r>
+    </w:p>
+    <w:p>
+      <w:pPr>
+        <w:spacing w:after="0"/>
+        <w:rPr>
+          <w:lang w:eastAsia="fr-BE"/>
+        </w:rPr>
+      </w:pPr>
+    </w:p>
+    <w:p>
+      <w:pPr>
+        <w:spacing w:after="0"/>
+        <w:rPr>
+          <w:lang w:eastAsia="fr-BE"/>
+        </w:rPr>
+      </w:pPr>
+      <w:r>
+        <w:rPr>
+          <w:lang w:eastAsia="fr-BE"/>
+        </w:rPr>
+        <w:t xml:space="preserve">Toutes les données seront conservées dans une base de données relationnelle et situé en local. L’application ne gèrera pas la suppression de pilotes.  Elle ne permettra pas de modifier, d’ajouter  ou de supprimer des  tarifs. Il ne sera pas nécessaire de s’authentifier </w:t>
+      </w:r>
+      <w:r>
+        <w:rPr>
+          <w:lang w:eastAsia="fr-BE"/>
+        </w:rPr>
+        <w:t>à l’application.</w:t>
+      </w:r>
+    </w:p>
+    <w:p>
+      <w:pPr>
+        <w:spacing w:after="0"/>
+        <w:rPr>
+          <w:lang w:eastAsia="fr-BE"/>
+        </w:rPr>
+      </w:pPr>
     </w:p>
     <w:p>
       <w:pPr>
@@ -203,8 +247,16 @@
         <w:rPr>
           <w:lang w:eastAsia="fr-BE"/>
         </w:rPr>
-        <w:t xml:space="preserve">nnaire = personne gérant la trésorerie </w:t>
-      </w:r>
+        <w:t xml:space="preserve">nnaire </w:t>
+      </w:r>
+      <w:r>
+        <w:rPr>
+          <w:lang w:eastAsia="fr-BE"/>
+        </w:rPr>
+        <w:t>= personne gérant la trésorerie</w:t>
+      </w:r>
+      <w:bookmarkStart w:id="0" w:name="_GoBack"/>
+      <w:bookmarkEnd w:id="0"/>
     </w:p>
     <w:p>
       <w:pPr>
@@ -386,8 +438,6 @@
           <w:lang w:eastAsia="fr-BE"/>
         </w:rPr>
       </w:pPr>
-      <w:bookmarkStart w:id="0" w:name="_GoBack"/>
-      <w:bookmarkEnd w:id="0"/>
     </w:p>
     <w:p>
       <w:pPr>
@@ -408,8 +458,8 @@
 </file>
 
 <file path=word/numbering.xml><?xml version="1.0" encoding="utf-8"?>
-<w:numbering xmlns:wpc="http://schemas.microsoft.com/office/word/2010/wordprocessingCanvas" xmlns:mc="http://schemas.openxmlformats.org/markup-compatibility/2006" xmlns:o="urn:schemas-microsoft-com:office:office" xmlns:r="http://schemas.openxmlformats.org/officeDocument/2006/relationships" xmlns:m="http://schemas.openxmlformats.org/officeDocument/2006/math" xmlns:v="urn:schemas-microsoft-com:vml" xmlns:wp14="http://schemas.microsoft.com/office/word/2010/wordprocessingDrawing" xmlns:wp="http://schemas.openxmlformats.org/drawingml/2006/wordprocessingDrawing" xmlns:w10="urn:schemas-microsoft-com:office:word" xmlns:w="http://schemas.openxmlformats.org/wordprocessingml/2006/main" xmlns:w14="http://schemas.microsoft.com/office/word/2010/wordml" xmlns:w15="http://schemas.microsoft.com/office/word/2012/wordml" xmlns:wpg="http://schemas.microsoft.com/office/word/2010/wordprocessingGroup" xmlns:wpi="http://schemas.microsoft.com/office/word/2010/wordprocessingInk" xmlns:wne="http://schemas.microsoft.com/office/word/2006/wordml" xmlns:wps="http://schemas.microsoft.com/office/word/2010/wordprocessingShape" mc:Ignorable="w14 w15 wp14">
-  <w:abstractNum w:abstractNumId="0" w15:restartNumberingAfterBreak="0">
+<w:numbering xmlns:wpc="http://schemas.microsoft.com/office/word/2010/wordprocessingCanvas" xmlns:mc="http://schemas.openxmlformats.org/markup-compatibility/2006" xmlns:o="urn:schemas-microsoft-com:office:office" xmlns:r="http://schemas.openxmlformats.org/officeDocument/2006/relationships" xmlns:m="http://schemas.openxmlformats.org/officeDocument/2006/math" xmlns:v="urn:schemas-microsoft-com:vml" xmlns:wp14="http://schemas.microsoft.com/office/word/2010/wordprocessingDrawing" xmlns:wp="http://schemas.openxmlformats.org/drawingml/2006/wordprocessingDrawing" xmlns:w10="urn:schemas-microsoft-com:office:word" xmlns:w="http://schemas.openxmlformats.org/wordprocessingml/2006/main" xmlns:w14="http://schemas.microsoft.com/office/word/2010/wordml" xmlns:wpg="http://schemas.microsoft.com/office/word/2010/wordprocessingGroup" xmlns:wpi="http://schemas.microsoft.com/office/word/2010/wordprocessingInk" xmlns:wne="http://schemas.microsoft.com/office/word/2006/wordml" xmlns:wps="http://schemas.microsoft.com/office/word/2010/wordprocessingShape" mc:Ignorable="w14 wp14">
+  <w:abstractNum w:abstractNumId="0">
     <w:nsid w:val="059E3C8A"/>
     <w:multiLevelType w:val="hybridMultilevel"/>
     <w:tmpl w:val="674894E0"/>
@@ -523,7 +573,7 @@
       </w:rPr>
     </w:lvl>
   </w:abstractNum>
-  <w:abstractNum w:abstractNumId="1" w15:restartNumberingAfterBreak="0">
+  <w:abstractNum w:abstractNumId="1">
     <w:nsid w:val="070F0AFF"/>
     <w:multiLevelType w:val="hybridMultilevel"/>
     <w:tmpl w:val="8FC87D24"/>
@@ -636,7 +686,7 @@
       </w:rPr>
     </w:lvl>
   </w:abstractNum>
-  <w:abstractNum w:abstractNumId="2" w15:restartNumberingAfterBreak="0">
+  <w:abstractNum w:abstractNumId="2">
     <w:nsid w:val="0E5D4361"/>
     <w:multiLevelType w:val="hybridMultilevel"/>
     <w:tmpl w:val="204C48E2"/>
@@ -749,7 +799,7 @@
       </w:rPr>
     </w:lvl>
   </w:abstractNum>
-  <w:abstractNum w:abstractNumId="3" w15:restartNumberingAfterBreak="0">
+  <w:abstractNum w:abstractNumId="3">
     <w:nsid w:val="2B825FFB"/>
     <w:multiLevelType w:val="hybridMultilevel"/>
     <w:tmpl w:val="5F84E47A"/>
@@ -863,7 +913,7 @@
       </w:rPr>
     </w:lvl>
   </w:abstractNum>
-  <w:abstractNum w:abstractNumId="4" w15:restartNumberingAfterBreak="0">
+  <w:abstractNum w:abstractNumId="4">
     <w:nsid w:val="3FB12FA1"/>
     <w:multiLevelType w:val="hybridMultilevel"/>
     <w:tmpl w:val="E56A9138"/>
@@ -976,7 +1026,7 @@
       </w:rPr>
     </w:lvl>
   </w:abstractNum>
-  <w:abstractNum w:abstractNumId="5" w15:restartNumberingAfterBreak="0">
+  <w:abstractNum w:abstractNumId="5">
     <w:nsid w:val="5B0D450E"/>
     <w:multiLevelType w:val="hybridMultilevel"/>
     <w:tmpl w:val="C9F8DF42"/>
@@ -1090,7 +1140,7 @@
       </w:rPr>
     </w:lvl>
   </w:abstractNum>
-  <w:abstractNum w:abstractNumId="6" w15:restartNumberingAfterBreak="0">
+  <w:abstractNum w:abstractNumId="6">
     <w:nsid w:val="6DC154DF"/>
     <w:multiLevelType w:val="hybridMultilevel"/>
     <w:tmpl w:val="67E2E89C"/>
@@ -1228,7 +1278,7 @@
 </file>
 
 <file path=word/styles.xml><?xml version="1.0" encoding="utf-8"?>
-<w:styles xmlns:mc="http://schemas.openxmlformats.org/markup-compatibility/2006" xmlns:r="http://schemas.openxmlformats.org/officeDocument/2006/relationships" xmlns:w="http://schemas.openxmlformats.org/wordprocessingml/2006/main" xmlns:w14="http://schemas.microsoft.com/office/word/2010/wordml" xmlns:w15="http://schemas.microsoft.com/office/word/2012/wordml" mc:Ignorable="w14 w15">
+<w:styles xmlns:mc="http://schemas.openxmlformats.org/markup-compatibility/2006" xmlns:r="http://schemas.openxmlformats.org/officeDocument/2006/relationships" xmlns:w="http://schemas.openxmlformats.org/wordprocessingml/2006/main" xmlns:w14="http://schemas.microsoft.com/office/word/2010/wordml" mc:Ignorable="w14">
   <w:docDefaults>
     <w:rPrDefault>
       <w:rPr>
@@ -1244,378 +1294,414 @@
       </w:pPr>
     </w:pPrDefault>
   </w:docDefaults>
-  <w:latentStyles w:defLockedState="0" w:defUIPriority="99" w:defSemiHidden="0" w:defUnhideWhenUsed="0" w:defQFormat="0" w:count="371">
-    <w:lsdException w:name="Normal" w:uiPriority="0" w:qFormat="1"/>
-    <w:lsdException w:name="heading 1" w:uiPriority="9" w:qFormat="1"/>
-    <w:lsdException w:name="heading 2" w:semiHidden="1" w:uiPriority="9" w:unhideWhenUsed="1" w:qFormat="1"/>
-    <w:lsdException w:name="heading 3" w:semiHidden="1" w:uiPriority="9" w:unhideWhenUsed="1" w:qFormat="1"/>
-    <w:lsdException w:name="heading 4" w:semiHidden="1" w:uiPriority="9" w:unhideWhenUsed="1" w:qFormat="1"/>
-    <w:lsdException w:name="heading 5" w:semiHidden="1" w:uiPriority="9" w:unhideWhenUsed="1" w:qFormat="1"/>
-    <w:lsdException w:name="heading 6" w:semiHidden="1" w:uiPriority="9" w:unhideWhenUsed="1" w:qFormat="1"/>
-    <w:lsdException w:name="heading 7" w:semiHidden="1" w:uiPriority="9" w:unhideWhenUsed="1" w:qFormat="1"/>
-    <w:lsdException w:name="heading 8" w:semiHidden="1" w:uiPriority="9" w:unhideWhenUsed="1" w:qFormat="1"/>
-    <w:lsdException w:name="heading 9" w:semiHidden="1" w:uiPriority="9" w:unhideWhenUsed="1" w:qFormat="1"/>
-    <w:lsdException w:name="index 1" w:semiHidden="1" w:unhideWhenUsed="1"/>
-    <w:lsdException w:name="index 2" w:semiHidden="1" w:unhideWhenUsed="1"/>
-    <w:lsdException w:name="index 3" w:semiHidden="1" w:unhideWhenUsed="1"/>
-    <w:lsdException w:name="index 4" w:semiHidden="1" w:unhideWhenUsed="1"/>
-    <w:lsdException w:name="index 5" w:semiHidden="1" w:unhideWhenUsed="1"/>
-    <w:lsdException w:name="index 6" w:semiHidden="1" w:unhideWhenUsed="1"/>
-    <w:lsdException w:name="index 7" w:semiHidden="1" w:unhideWhenUsed="1"/>
-    <w:lsdException w:name="index 8" w:semiHidden="1" w:unhideWhenUsed="1"/>
-    <w:lsdException w:name="index 9" w:semiHidden="1" w:unhideWhenUsed="1"/>
-    <w:lsdException w:name="toc 1" w:semiHidden="1" w:uiPriority="39" w:unhideWhenUsed="1"/>
-    <w:lsdException w:name="toc 2" w:semiHidden="1" w:uiPriority="39" w:unhideWhenUsed="1"/>
-    <w:lsdException w:name="toc 3" w:semiHidden="1" w:uiPriority="39" w:unhideWhenUsed="1"/>
-    <w:lsdException w:name="toc 4" w:semiHidden="1" w:uiPriority="39" w:unhideWhenUsed="1"/>
-    <w:lsdException w:name="toc 5" w:semiHidden="1" w:uiPriority="39" w:unhideWhenUsed="1"/>
-    <w:lsdException w:name="toc 6" w:semiHidden="1" w:uiPriority="39" w:unhideWhenUsed="1"/>
-    <w:lsdException w:name="toc 7" w:semiHidden="1" w:uiPriority="39" w:unhideWhenUsed="1"/>
-    <w:lsdException w:name="toc 8" w:semiHidden="1" w:uiPriority="39" w:unhideWhenUsed="1"/>
-    <w:lsdException w:name="toc 9" w:semiHidden="1" w:uiPriority="39" w:unhideWhenUsed="1"/>
-    <w:lsdException w:name="Normal Indent" w:semiHidden="1" w:unhideWhenUsed="1"/>
-    <w:lsdException w:name="footnote text" w:semiHidden="1" w:unhideWhenUsed="1"/>
-    <w:lsdException w:name="annotation text" w:semiHidden="1" w:unhideWhenUsed="1"/>
-    <w:lsdException w:name="header" w:semiHidden="1" w:unhideWhenUsed="1"/>
-    <w:lsdException w:name="footer" w:semiHidden="1" w:unhideWhenUsed="1"/>
-    <w:lsdException w:name="index heading" w:semiHidden="1" w:unhideWhenUsed="1"/>
-    <w:lsdException w:name="caption" w:semiHidden="1" w:uiPriority="35" w:unhideWhenUsed="1" w:qFormat="1"/>
-    <w:lsdException w:name="table of figures" w:semiHidden="1" w:unhideWhenUsed="1"/>
-    <w:lsdException w:name="envelope address" w:semiHidden="1" w:unhideWhenUsed="1"/>
-    <w:lsdException w:name="envelope return" w:semiHidden="1" w:unhideWhenUsed="1"/>
-    <w:lsdException w:name="footnote reference" w:semiHidden="1" w:unhideWhenUsed="1"/>
-    <w:lsdException w:name="annotation reference" w:semiHidden="1" w:unhideWhenUsed="1"/>
-    <w:lsdException w:name="line number" w:semiHidden="1" w:unhideWhenUsed="1"/>
-    <w:lsdException w:name="page number" w:semiHidden="1" w:unhideWhenUsed="1"/>
-    <w:lsdException w:name="endnote reference" w:semiHidden="1" w:unhideWhenUsed="1"/>
-    <w:lsdException w:name="endnote text" w:semiHidden="1" w:unhideWhenUsed="1"/>
-    <w:lsdException w:name="table of authorities" w:semiHidden="1" w:unhideWhenUsed="1"/>
-    <w:lsdException w:name="macro" w:semiHidden="1" w:unhideWhenUsed="1"/>
-    <w:lsdException w:name="toa heading" w:semiHidden="1" w:unhideWhenUsed="1"/>
-    <w:lsdException w:name="List" w:semiHidden="1" w:unhideWhenUsed="1"/>
-    <w:lsdException w:name="List Bullet" w:semiHidden="1" w:unhideWhenUsed="1"/>
-    <w:lsdException w:name="List Number" w:semiHidden="1" w:unhideWhenUsed="1"/>
-    <w:lsdException w:name="List 2" w:semiHidden="1" w:unhideWhenUsed="1"/>
-    <w:lsdException w:name="List 3" w:semiHidden="1" w:unhideWhenUsed="1"/>
-    <w:lsdException w:name="List 4" w:semiHidden="1" w:unhideWhenUsed="1"/>
-    <w:lsdException w:name="List 5" w:semiHidden="1" w:unhideWhenUsed="1"/>
-    <w:lsdException w:name="List Bullet 2" w:semiHidden="1" w:unhideWhenUsed="1"/>
-    <w:lsdException w:name="List Bullet 3" w:semiHidden="1" w:unhideWhenUsed="1"/>
-    <w:lsdException w:name="List Bullet 4" w:semiHidden="1" w:unhideWhenUsed="1"/>
-    <w:lsdException w:name="List Bullet 5" w:semiHidden="1" w:unhideWhenUsed="1"/>
-    <w:lsdException w:name="List Number 2" w:semiHidden="1" w:unhideWhenUsed="1"/>
-    <w:lsdException w:name="List Number 3" w:semiHidden="1" w:unhideWhenUsed="1"/>
-    <w:lsdException w:name="List Number 4" w:semiHidden="1" w:unhideWhenUsed="1"/>
-    <w:lsdException w:name="List Number 5" w:semiHidden="1" w:unhideWhenUsed="1"/>
-    <w:lsdException w:name="Title" w:uiPriority="10" w:qFormat="1"/>
-    <w:lsdException w:name="Closing" w:semiHidden="1" w:unhideWhenUsed="1"/>
-    <w:lsdException w:name="Signature" w:semiHidden="1" w:unhideWhenUsed="1"/>
-    <w:lsdException w:name="Default Paragraph Font" w:semiHidden="1" w:uiPriority="1" w:unhideWhenUsed="1"/>
-    <w:lsdException w:name="Body Text" w:semiHidden="1" w:unhideWhenUsed="1"/>
-    <w:lsdException w:name="Body Text Indent" w:semiHidden="1" w:unhideWhenUsed="1"/>
-    <w:lsdException w:name="List Continue" w:semiHidden="1" w:unhideWhenUsed="1"/>
-    <w:lsdException w:name="List Continue 2" w:semiHidden="1" w:unhideWhenUsed="1"/>
-    <w:lsdException w:name="List Continue 3" w:semiHidden="1" w:unhideWhenUsed="1"/>
-    <w:lsdException w:name="List Continue 4" w:semiHidden="1" w:unhideWhenUsed="1"/>
-    <w:lsdException w:name="List Continue 5" w:semiHidden="1" w:unhideWhenUsed="1"/>
-    <w:lsdException w:name="Message Header" w:semiHidden="1" w:unhideWhenUsed="1"/>
-    <w:lsdException w:name="Subtitle" w:uiPriority="11" w:qFormat="1"/>
-    <w:lsdException w:name="Salutation" w:semiHidden="1" w:unhideWhenUsed="1"/>
-    <w:lsdException w:name="Date" w:semiHidden="1" w:unhideWhenUsed="1"/>
-    <w:lsdException w:name="Body Text First Indent" w:semiHidden="1" w:unhideWhenUsed="1"/>
-    <w:lsdException w:name="Body Text First Indent 2" w:semiHidden="1" w:unhideWhenUsed="1"/>
-    <w:lsdException w:name="Note Heading" w:semiHidden="1" w:unhideWhenUsed="1"/>
-    <w:lsdException w:name="Body Text 2" w:semiHidden="1" w:unhideWhenUsed="1"/>
-    <w:lsdException w:name="Body Text 3" w:semiHidden="1" w:unhideWhenUsed="1"/>
-    <w:lsdException w:name="Body Text Indent 2" w:semiHidden="1" w:unhideWhenUsed="1"/>
-    <w:lsdException w:name="Body Text Indent 3" w:semiHidden="1" w:unhideWhenUsed="1"/>
-    <w:lsdException w:name="Block Text" w:semiHidden="1" w:unhideWhenUsed="1"/>
-    <w:lsdException w:name="Hyperlink" w:semiHidden="1" w:unhideWhenUsed="1"/>
-    <w:lsdException w:name="FollowedHyperlink" w:semiHidden="1" w:unhideWhenUsed="1"/>
-    <w:lsdException w:name="Strong" w:uiPriority="22" w:qFormat="1"/>
-    <w:lsdException w:name="Emphasis" w:uiPriority="20" w:qFormat="1"/>
-    <w:lsdException w:name="Document Map" w:semiHidden="1" w:unhideWhenUsed="1"/>
-    <w:lsdException w:name="Plain Text" w:semiHidden="1" w:unhideWhenUsed="1"/>
-    <w:lsdException w:name="E-mail Signature" w:semiHidden="1" w:unhideWhenUsed="1"/>
-    <w:lsdException w:name="HTML Top of Form" w:semiHidden="1" w:unhideWhenUsed="1"/>
-    <w:lsdException w:name="HTML Bottom of Form" w:semiHidden="1" w:unhideWhenUsed="1"/>
-    <w:lsdException w:name="Normal (Web)" w:semiHidden="1" w:unhideWhenUsed="1"/>
-    <w:lsdException w:name="HTML Acronym" w:semiHidden="1" w:unhideWhenUsed="1"/>
-    <w:lsdException w:name="HTML Address" w:semiHidden="1" w:unhideWhenUsed="1"/>
-    <w:lsdException w:name="HTML Cite" w:semiHidden="1" w:unhideWhenUsed="1"/>
-    <w:lsdException w:name="HTML Code" w:semiHidden="1" w:unhideWhenUsed="1"/>
-    <w:lsdException w:name="HTML Definition" w:semiHidden="1" w:unhideWhenUsed="1"/>
-    <w:lsdException w:name="HTML Keyboard" w:semiHidden="1" w:unhideWhenUsed="1"/>
-    <w:lsdException w:name="HTML Preformatted" w:semiHidden="1" w:unhideWhenUsed="1"/>
-    <w:lsdException w:name="HTML Sample" w:semiHidden="1" w:unhideWhenUsed="1"/>
-    <w:lsdException w:name="HTML Typewriter" w:semiHidden="1" w:unhideWhenUsed="1"/>
-    <w:lsdException w:name="HTML Variable" w:semiHidden="1" w:unhideWhenUsed="1"/>
-    <w:lsdException w:name="Normal Table" w:semiHidden="1" w:unhideWhenUsed="1"/>
-    <w:lsdException w:name="annotation subject" w:semiHidden="1" w:unhideWhenUsed="1"/>
-    <w:lsdException w:name="No List" w:semiHidden="1" w:unhideWhenUsed="1"/>
-    <w:lsdException w:name="Outline List 1" w:semiHidden="1" w:unhideWhenUsed="1"/>
-    <w:lsdException w:name="Outline List 2" w:semiHidden="1" w:unhideWhenUsed="1"/>
-    <w:lsdException w:name="Outline List 3" w:semiHidden="1" w:unhideWhenUsed="1"/>
-    <w:lsdException w:name="Table Simple 1" w:semiHidden="1" w:unhideWhenUsed="1"/>
-    <w:lsdException w:name="Table Simple 2" w:semiHidden="1" w:unhideWhenUsed="1"/>
-    <w:lsdException w:name="Table Simple 3" w:semiHidden="1" w:unhideWhenUsed="1"/>
-    <w:lsdException w:name="Table Classic 1" w:semiHidden="1" w:unhideWhenUsed="1"/>
-    <w:lsdException w:name="Table Classic 2" w:semiHidden="1" w:unhideWhenUsed="1"/>
-    <w:lsdException w:name="Table Classic 3" w:semiHidden="1" w:unhideWhenUsed="1"/>
-    <w:lsdException w:name="Table Classic 4" w:semiHidden="1" w:unhideWhenUsed="1"/>
-    <w:lsdException w:name="Table Colorful 1" w:semiHidden="1" w:unhideWhenUsed="1"/>
-    <w:lsdException w:name="Table Colorful 2" w:semiHidden="1" w:unhideWhenUsed="1"/>
-    <w:lsdException w:name="Table Colorful 3" w:semiHidden="1" w:unhideWhenUsed="1"/>
-    <w:lsdException w:name="Table Columns 1" w:semiHidden="1" w:unhideWhenUsed="1"/>
-    <w:lsdException w:name="Table Columns 2" w:semiHidden="1" w:unhideWhenUsed="1"/>
-    <w:lsdException w:name="Table Columns 3" w:semiHidden="1" w:unhideWhenUsed="1"/>
-    <w:lsdException w:name="Table Columns 4" w:semiHidden="1" w:unhideWhenUsed="1"/>
-    <w:lsdException w:name="Table Columns 5" w:semiHidden="1" w:unhideWhenUsed="1"/>
-    <w:lsdException w:name="Table Grid 1" w:semiHidden="1" w:unhideWhenUsed="1"/>
-    <w:lsdException w:name="Table Grid 2" w:semiHidden="1" w:unhideWhenUsed="1"/>
-    <w:lsdException w:name="Table Grid 3" w:semiHidden="1" w:unhideWhenUsed="1"/>
-    <w:lsdException w:name="Table Grid 4" w:semiHidden="1" w:unhideWhenUsed="1"/>
-    <w:lsdException w:name="Table Grid 5" w:semiHidden="1" w:unhideWhenUsed="1"/>
-    <w:lsdException w:name="Table Grid 6" w:semiHidden="1" w:unhideWhenUsed="1"/>
-    <w:lsdException w:name="Table Grid 7" w:semiHidden="1" w:unhideWhenUsed="1"/>
-    <w:lsdException w:name="Table Grid 8" w:semiHidden="1" w:unhideWhenUsed="1"/>
-    <w:lsdException w:name="Table List 1" w:semiHidden="1" w:unhideWhenUsed="1"/>
-    <w:lsdException w:name="Table List 2" w:semiHidden="1" w:unhideWhenUsed="1"/>
-    <w:lsdException w:name="Table List 3" w:semiHidden="1" w:unhideWhenUsed="1"/>
-    <w:lsdException w:name="Table List 4" w:semiHidden="1" w:unhideWhenUsed="1"/>
-    <w:lsdException w:name="Table List 5" w:semiHidden="1" w:unhideWhenUsed="1"/>
-    <w:lsdException w:name="Table List 6" w:semiHidden="1" w:unhideWhenUsed="1"/>
-    <w:lsdException w:name="Table List 7" w:semiHidden="1" w:unhideWhenUsed="1"/>
-    <w:lsdException w:name="Table List 8" w:semiHidden="1" w:unhideWhenUsed="1"/>
-    <w:lsdException w:name="Table 3D effects 1" w:semiHidden="1" w:unhideWhenUsed="1"/>
-    <w:lsdException w:name="Table 3D effects 2" w:semiHidden="1" w:unhideWhenUsed="1"/>
-    <w:lsdException w:name="Table 3D effects 3" w:semiHidden="1" w:unhideWhenUsed="1"/>
-    <w:lsdException w:name="Table Contemporary" w:semiHidden="1" w:unhideWhenUsed="1"/>
-    <w:lsdException w:name="Table Elegant" w:semiHidden="1" w:unhideWhenUsed="1"/>
-    <w:lsdException w:name="Table Professional" w:semiHidden="1" w:unhideWhenUsed="1"/>
-    <w:lsdException w:name="Table Subtle 1" w:semiHidden="1" w:unhideWhenUsed="1"/>
-    <w:lsdException w:name="Table Subtle 2" w:semiHidden="1" w:unhideWhenUsed="1"/>
-    <w:lsdException w:name="Table Web 1" w:semiHidden="1" w:unhideWhenUsed="1"/>
-    <w:lsdException w:name="Table Web 2" w:semiHidden="1" w:unhideWhenUsed="1"/>
-    <w:lsdException w:name="Table Web 3" w:semiHidden="1" w:unhideWhenUsed="1"/>
-    <w:lsdException w:name="Balloon Text" w:semiHidden="1" w:unhideWhenUsed="1"/>
-    <w:lsdException w:name="Table Grid" w:uiPriority="39"/>
-    <w:lsdException w:name="Table Theme" w:semiHidden="1" w:unhideWhenUsed="1"/>
-    <w:lsdException w:name="Placeholder Text" w:semiHidden="1"/>
-    <w:lsdException w:name="No Spacing" w:uiPriority="1" w:qFormat="1"/>
-    <w:lsdException w:name="Light Shading" w:uiPriority="60"/>
-    <w:lsdException w:name="Light List" w:uiPriority="61"/>
-    <w:lsdException w:name="Light Grid" w:uiPriority="62"/>
-    <w:lsdException w:name="Medium Shading 1" w:uiPriority="63"/>
-    <w:lsdException w:name="Medium Shading 2" w:uiPriority="64"/>
-    <w:lsdException w:name="Medium List 1" w:uiPriority="65"/>
-    <w:lsdException w:name="Medium List 2" w:uiPriority="66"/>
-    <w:lsdException w:name="Medium Grid 1" w:uiPriority="67"/>
-    <w:lsdException w:name="Medium Grid 2" w:uiPriority="68"/>
-    <w:lsdException w:name="Medium Grid 3" w:uiPriority="69"/>
-    <w:lsdException w:name="Dark List" w:uiPriority="70"/>
-    <w:lsdException w:name="Colorful Shading" w:uiPriority="71"/>
-    <w:lsdException w:name="Colorful List" w:uiPriority="72"/>
-    <w:lsdException w:name="Colorful Grid" w:uiPriority="73"/>
-    <w:lsdException w:name="Light Shading Accent 1" w:uiPriority="60"/>
-    <w:lsdException w:name="Light List Accent 1" w:uiPriority="61"/>
-    <w:lsdException w:name="Light Grid Accent 1" w:uiPriority="62"/>
-    <w:lsdException w:name="Medium Shading 1 Accent 1" w:uiPriority="63"/>
-    <w:lsdException w:name="Medium Shading 2 Accent 1" w:uiPriority="64"/>
-    <w:lsdException w:name="Medium List 1 Accent 1" w:uiPriority="65"/>
-    <w:lsdException w:name="Revision" w:semiHidden="1"/>
-    <w:lsdException w:name="List Paragraph" w:uiPriority="34" w:qFormat="1"/>
-    <w:lsdException w:name="Quote" w:uiPriority="29" w:qFormat="1"/>
-    <w:lsdException w:name="Intense Quote" w:uiPriority="30" w:qFormat="1"/>
-    <w:lsdException w:name="Medium List 2 Accent 1" w:uiPriority="66"/>
-    <w:lsdException w:name="Medium Grid 1 Accent 1" w:uiPriority="67"/>
-    <w:lsdException w:name="Medium Grid 2 Accent 1" w:uiPriority="68"/>
-    <w:lsdException w:name="Medium Grid 3 Accent 1" w:uiPriority="69"/>
-    <w:lsdException w:name="Dark List Accent 1" w:uiPriority="70"/>
-    <w:lsdException w:name="Colorful Shading Accent 1" w:uiPriority="71"/>
-    <w:lsdException w:name="Colorful List Accent 1" w:uiPriority="72"/>
-    <w:lsdException w:name="Colorful Grid Accent 1" w:uiPriority="73"/>
-    <w:lsdException w:name="Light Shading Accent 2" w:uiPriority="60"/>
-    <w:lsdException w:name="Light List Accent 2" w:uiPriority="61"/>
-    <w:lsdException w:name="Light Grid Accent 2" w:uiPriority="62"/>
-    <w:lsdException w:name="Medium Shading 1 Accent 2" w:uiPriority="63"/>
-    <w:lsdException w:name="Medium Shading 2 Accent 2" w:uiPriority="64"/>
-    <w:lsdException w:name="Medium List 1 Accent 2" w:uiPriority="65"/>
-    <w:lsdException w:name="Medium List 2 Accent 2" w:uiPriority="66"/>
-    <w:lsdException w:name="Medium Grid 1 Accent 2" w:uiPriority="67"/>
-    <w:lsdException w:name="Medium Grid 2 Accent 2" w:uiPriority="68"/>
-    <w:lsdException w:name="Medium Grid 3 Accent 2" w:uiPriority="69"/>
-    <w:lsdException w:name="Dark List Accent 2" w:uiPriority="70"/>
-    <w:lsdException w:name="Colorful Shading Accent 2" w:uiPriority="71"/>
-    <w:lsdException w:name="Colorful List Accent 2" w:uiPriority="72"/>
-    <w:lsdException w:name="Colorful Grid Accent 2" w:uiPriority="73"/>
-    <w:lsdException w:name="Light Shading Accent 3" w:uiPriority="60"/>
-    <w:lsdException w:name="Light List Accent 3" w:uiPriority="61"/>
-    <w:lsdException w:name="Light Grid Accent 3" w:uiPriority="62"/>
-    <w:lsdException w:name="Medium Shading 1 Accent 3" w:uiPriority="63"/>
-    <w:lsdException w:name="Medium Shading 2 Accent 3" w:uiPriority="64"/>
-    <w:lsdException w:name="Medium List 1 Accent 3" w:uiPriority="65"/>
-    <w:lsdException w:name="Medium List 2 Accent 3" w:uiPriority="66"/>
-    <w:lsdException w:name="Medium Grid 1 Accent 3" w:uiPriority="67"/>
-    <w:lsdException w:name="Medium Grid 2 Accent 3" w:uiPriority="68"/>
-    <w:lsdException w:name="Medium Grid 3 Accent 3" w:uiPriority="69"/>
-    <w:lsdException w:name="Dark List Accent 3" w:uiPriority="70"/>
-    <w:lsdException w:name="Colorful Shading Accent 3" w:uiPriority="71"/>
-    <w:lsdException w:name="Colorful List Accent 3" w:uiPriority="72"/>
-    <w:lsdException w:name="Colorful Grid Accent 3" w:uiPriority="73"/>
-    <w:lsdException w:name="Light Shading Accent 4" w:uiPriority="60"/>
-    <w:lsdException w:name="Light List Accent 4" w:uiPriority="61"/>
-    <w:lsdException w:name="Light Grid Accent 4" w:uiPriority="62"/>
-    <w:lsdException w:name="Medium Shading 1 Accent 4" w:uiPriority="63"/>
-    <w:lsdException w:name="Medium Shading 2 Accent 4" w:uiPriority="64"/>
-    <w:lsdException w:name="Medium List 1 Accent 4" w:uiPriority="65"/>
-    <w:lsdException w:name="Medium List 2 Accent 4" w:uiPriority="66"/>
-    <w:lsdException w:name="Medium Grid 1 Accent 4" w:uiPriority="67"/>
-    <w:lsdException w:name="Medium Grid 2 Accent 4" w:uiPriority="68"/>
-    <w:lsdException w:name="Medium Grid 3 Accent 4" w:uiPriority="69"/>
-    <w:lsdException w:name="Dark List Accent 4" w:uiPriority="70"/>
-    <w:lsdException w:name="Colorful Shading Accent 4" w:uiPriority="71"/>
-    <w:lsdException w:name="Colorful List Accent 4" w:uiPriority="72"/>
-    <w:lsdException w:name="Colorful Grid Accent 4" w:uiPriority="73"/>
-    <w:lsdException w:name="Light Shading Accent 5" w:uiPriority="60"/>
-    <w:lsdException w:name="Light List Accent 5" w:uiPriority="61"/>
-    <w:lsdException w:name="Light Grid Accent 5" w:uiPriority="62"/>
-    <w:lsdException w:name="Medium Shading 1 Accent 5" w:uiPriority="63"/>
-    <w:lsdException w:name="Medium Shading 2 Accent 5" w:uiPriority="64"/>
-    <w:lsdException w:name="Medium List 1 Accent 5" w:uiPriority="65"/>
-    <w:lsdException w:name="Medium List 2 Accent 5" w:uiPriority="66"/>
-    <w:lsdException w:name="Medium Grid 1 Accent 5" w:uiPriority="67"/>
-    <w:lsdException w:name="Medium Grid 2 Accent 5" w:uiPriority="68"/>
-    <w:lsdException w:name="Medium Grid 3 Accent 5" w:uiPriority="69"/>
-    <w:lsdException w:name="Dark List Accent 5" w:uiPriority="70"/>
-    <w:lsdException w:name="Colorful Shading Accent 5" w:uiPriority="71"/>
-    <w:lsdException w:name="Colorful List Accent 5" w:uiPriority="72"/>
-    <w:lsdException w:name="Colorful Grid Accent 5" w:uiPriority="73"/>
-    <w:lsdException w:name="Light Shading Accent 6" w:uiPriority="60"/>
-    <w:lsdException w:name="Light List Accent 6" w:uiPriority="61"/>
-    <w:lsdException w:name="Light Grid Accent 6" w:uiPriority="62"/>
-    <w:lsdException w:name="Medium Shading 1 Accent 6" w:uiPriority="63"/>
-    <w:lsdException w:name="Medium Shading 2 Accent 6" w:uiPriority="64"/>
-    <w:lsdException w:name="Medium List 1 Accent 6" w:uiPriority="65"/>
-    <w:lsdException w:name="Medium List 2 Accent 6" w:uiPriority="66"/>
-    <w:lsdException w:name="Medium Grid 1 Accent 6" w:uiPriority="67"/>
-    <w:lsdException w:name="Medium Grid 2 Accent 6" w:uiPriority="68"/>
-    <w:lsdException w:name="Medium Grid 3 Accent 6" w:uiPriority="69"/>
-    <w:lsdException w:name="Dark List Accent 6" w:uiPriority="70"/>
-    <w:lsdException w:name="Colorful Shading Accent 6" w:uiPriority="71"/>
-    <w:lsdException w:name="Colorful List Accent 6" w:uiPriority="72"/>
-    <w:lsdException w:name="Colorful Grid Accent 6" w:uiPriority="73"/>
-    <w:lsdException w:name="Subtle Emphasis" w:uiPriority="19" w:qFormat="1"/>
-    <w:lsdException w:name="Intense Emphasis" w:uiPriority="21" w:qFormat="1"/>
-    <w:lsdException w:name="Subtle Reference" w:uiPriority="31" w:qFormat="1"/>
-    <w:lsdException w:name="Intense Reference" w:uiPriority="32" w:qFormat="1"/>
-    <w:lsdException w:name="Book Title" w:uiPriority="33" w:qFormat="1"/>
-    <w:lsdException w:name="Bibliography" w:semiHidden="1" w:uiPriority="37" w:unhideWhenUsed="1"/>
-    <w:lsdException w:name="TOC Heading" w:semiHidden="1" w:uiPriority="39" w:unhideWhenUsed="1" w:qFormat="1"/>
-    <w:lsdException w:name="Plain Table 1" w:uiPriority="41"/>
-    <w:lsdException w:name="Plain Table 2" w:uiPriority="42"/>
-    <w:lsdException w:name="Plain Table 3" w:uiPriority="43"/>
-    <w:lsdException w:name="Plain Table 4" w:uiPriority="44"/>
-    <w:lsdException w:name="Plain Table 5" w:uiPriority="45"/>
-    <w:lsdException w:name="Grid Table Light" w:uiPriority="40"/>
-    <w:lsdException w:name="Grid Table 1 Light" w:uiPriority="46"/>
-    <w:lsdException w:name="Grid Table 2" w:uiPriority="47"/>
-    <w:lsdException w:name="Grid Table 3" w:uiPriority="48"/>
-    <w:lsdException w:name="Grid Table 4" w:uiPriority="49"/>
-    <w:lsdException w:name="Grid Table 5 Dark" w:uiPriority="50"/>
-    <w:lsdException w:name="Grid Table 6 Colorful" w:uiPriority="51"/>
-    <w:lsdException w:name="Grid Table 7 Colorful" w:uiPriority="52"/>
-    <w:lsdException w:name="Grid Table 1 Light Accent 1" w:uiPriority="46"/>
-    <w:lsdException w:name="Grid Table 2 Accent 1" w:uiPriority="47"/>
-    <w:lsdException w:name="Grid Table 3 Accent 1" w:uiPriority="48"/>
-    <w:lsdException w:name="Grid Table 4 Accent 1" w:uiPriority="49"/>
-    <w:lsdException w:name="Grid Table 5 Dark Accent 1" w:uiPriority="50"/>
-    <w:lsdException w:name="Grid Table 6 Colorful Accent 1" w:uiPriority="51"/>
-    <w:lsdException w:name="Grid Table 7 Colorful Accent 1" w:uiPriority="52"/>
-    <w:lsdException w:name="Grid Table 1 Light Accent 2" w:uiPriority="46"/>
-    <w:lsdException w:name="Grid Table 2 Accent 2" w:uiPriority="47"/>
-    <w:lsdException w:name="Grid Table 3 Accent 2" w:uiPriority="48"/>
-    <w:lsdException w:name="Grid Table 4 Accent 2" w:uiPriority="49"/>
-    <w:lsdException w:name="Grid Table 5 Dark Accent 2" w:uiPriority="50"/>
-    <w:lsdException w:name="Grid Table 6 Colorful Accent 2" w:uiPriority="51"/>
-    <w:lsdException w:name="Grid Table 7 Colorful Accent 2" w:uiPriority="52"/>
-    <w:lsdException w:name="Grid Table 1 Light Accent 3" w:uiPriority="46"/>
-    <w:lsdException w:name="Grid Table 2 Accent 3" w:uiPriority="47"/>
-    <w:lsdException w:name="Grid Table 3 Accent 3" w:uiPriority="48"/>
-    <w:lsdException w:name="Grid Table 4 Accent 3" w:uiPriority="49"/>
-    <w:lsdException w:name="Grid Table 5 Dark Accent 3" w:uiPriority="50"/>
-    <w:lsdException w:name="Grid Table 6 Colorful Accent 3" w:uiPriority="51"/>
-    <w:lsdException w:name="Grid Table 7 Colorful Accent 3" w:uiPriority="52"/>
-    <w:lsdException w:name="Grid Table 1 Light Accent 4" w:uiPriority="46"/>
-    <w:lsdException w:name="Grid Table 2 Accent 4" w:uiPriority="47"/>
-    <w:lsdException w:name="Grid Table 3 Accent 4" w:uiPriority="48"/>
-    <w:lsdException w:name="Grid Table 4 Accent 4" w:uiPriority="49"/>
-    <w:lsdException w:name="Grid Table 5 Dark Accent 4" w:uiPriority="50"/>
-    <w:lsdException w:name="Grid Table 6 Colorful Accent 4" w:uiPriority="51"/>
-    <w:lsdException w:name="Grid Table 7 Colorful Accent 4" w:uiPriority="52"/>
-    <w:lsdException w:name="Grid Table 1 Light Accent 5" w:uiPriority="46"/>
-    <w:lsdException w:name="Grid Table 2 Accent 5" w:uiPriority="47"/>
-    <w:lsdException w:name="Grid Table 3 Accent 5" w:uiPriority="48"/>
-    <w:lsdException w:name="Grid Table 4 Accent 5" w:uiPriority="49"/>
-    <w:lsdException w:name="Grid Table 5 Dark Accent 5" w:uiPriority="50"/>
-    <w:lsdException w:name="Grid Table 6 Colorful Accent 5" w:uiPriority="51"/>
-    <w:lsdException w:name="Grid Table 7 Colorful Accent 5" w:uiPriority="52"/>
-    <w:lsdException w:name="Grid Table 1 Light Accent 6" w:uiPriority="46"/>
-    <w:lsdException w:name="Grid Table 2 Accent 6" w:uiPriority="47"/>
-    <w:lsdException w:name="Grid Table 3 Accent 6" w:uiPriority="48"/>
-    <w:lsdException w:name="Grid Table 4 Accent 6" w:uiPriority="49"/>
-    <w:lsdException w:name="Grid Table 5 Dark Accent 6" w:uiPriority="50"/>
-    <w:lsdException w:name="Grid Table 6 Colorful Accent 6" w:uiPriority="51"/>
-    <w:lsdException w:name="Grid Table 7 Colorful Accent 6" w:uiPriority="52"/>
-    <w:lsdException w:name="List Table 1 Light" w:uiPriority="46"/>
-    <w:lsdException w:name="List Table 2" w:uiPriority="47"/>
-    <w:lsdException w:name="List Table 3" w:uiPriority="48"/>
-    <w:lsdException w:name="List Table 4" w:uiPriority="49"/>
-    <w:lsdException w:name="List Table 5 Dark" w:uiPriority="50"/>
-    <w:lsdException w:name="List Table 6 Colorful" w:uiPriority="51"/>
-    <w:lsdException w:name="List Table 7 Colorful" w:uiPriority="52"/>
-    <w:lsdException w:name="List Table 1 Light Accent 1" w:uiPriority="46"/>
-    <w:lsdException w:name="List Table 2 Accent 1" w:uiPriority="47"/>
-    <w:lsdException w:name="List Table 3 Accent 1" w:uiPriority="48"/>
-    <w:lsdException w:name="List Table 4 Accent 1" w:uiPriority="49"/>
-    <w:lsdException w:name="List Table 5 Dark Accent 1" w:uiPriority="50"/>
-    <w:lsdException w:name="List Table 6 Colorful Accent 1" w:uiPriority="51"/>
-    <w:lsdException w:name="List Table 7 Colorful Accent 1" w:uiPriority="52"/>
-    <w:lsdException w:name="List Table 1 Light Accent 2" w:uiPriority="46"/>
-    <w:lsdException w:name="List Table 2 Accent 2" w:uiPriority="47"/>
-    <w:lsdException w:name="List Table 3 Accent 2" w:uiPriority="48"/>
-    <w:lsdException w:name="List Table 4 Accent 2" w:uiPriority="49"/>
-    <w:lsdException w:name="List Table 5 Dark Accent 2" w:uiPriority="50"/>
-    <w:lsdException w:name="List Table 6 Colorful Accent 2" w:uiPriority="51"/>
-    <w:lsdException w:name="List Table 7 Colorful Accent 2" w:uiPriority="52"/>
-    <w:lsdException w:name="List Table 1 Light Accent 3" w:uiPriority="46"/>
-    <w:lsdException w:name="List Table 2 Accent 3" w:uiPriority="47"/>
-    <w:lsdException w:name="List Table 3 Accent 3" w:uiPriority="48"/>
-    <w:lsdException w:name="List Table 4 Accent 3" w:uiPriority="49"/>
-    <w:lsdException w:name="List Table 5 Dark Accent 3" w:uiPriority="50"/>
-    <w:lsdException w:name="List Table 6 Colorful Accent 3" w:uiPriority="51"/>
-    <w:lsdException w:name="List Table 7 Colorful Accent 3" w:uiPriority="52"/>
-    <w:lsdException w:name="List Table 1 Light Accent 4" w:uiPriority="46"/>
-    <w:lsdException w:name="List Table 2 Accent 4" w:uiPriority="47"/>
-    <w:lsdException w:name="List Table 3 Accent 4" w:uiPriority="48"/>
-    <w:lsdException w:name="List Table 4 Accent 4" w:uiPriority="49"/>
-    <w:lsdException w:name="List Table 5 Dark Accent 4" w:uiPriority="50"/>
-    <w:lsdException w:name="List Table 6 Colorful Accent 4" w:uiPriority="51"/>
-    <w:lsdException w:name="List Table 7 Colorful Accent 4" w:uiPriority="52"/>
-    <w:lsdException w:name="List Table 1 Light Accent 5" w:uiPriority="46"/>
-    <w:lsdException w:name="List Table 2 Accent 5" w:uiPriority="47"/>
-    <w:lsdException w:name="List Table 3 Accent 5" w:uiPriority="48"/>
-    <w:lsdException w:name="List Table 4 Accent 5" w:uiPriority="49"/>
-    <w:lsdException w:name="List Table 5 Dark Accent 5" w:uiPriority="50"/>
-    <w:lsdException w:name="List Table 6 Colorful Accent 5" w:uiPriority="51"/>
-    <w:lsdException w:name="List Table 7 Colorful Accent 5" w:uiPriority="52"/>
-    <w:lsdException w:name="List Table 1 Light Accent 6" w:uiPriority="46"/>
-    <w:lsdException w:name="List Table 2 Accent 6" w:uiPriority="47"/>
-    <w:lsdException w:name="List Table 3 Accent 6" w:uiPriority="48"/>
-    <w:lsdException w:name="List Table 4 Accent 6" w:uiPriority="49"/>
-    <w:lsdException w:name="List Table 5 Dark Accent 6" w:uiPriority="50"/>
-    <w:lsdException w:name="List Table 6 Colorful Accent 6" w:uiPriority="51"/>
-    <w:lsdException w:name="List Table 7 Colorful Accent 6" w:uiPriority="52"/>
+  <w:latentStyles w:defLockedState="0" w:defUIPriority="99" w:defSemiHidden="1" w:defUnhideWhenUsed="1" w:defQFormat="0" w:count="267">
+    <w:lsdException w:name="Normal" w:semiHidden="0" w:uiPriority="0" w:unhideWhenUsed="0" w:qFormat="1"/>
+    <w:lsdException w:name="heading 1" w:semiHidden="0" w:uiPriority="9" w:unhideWhenUsed="0" w:qFormat="1"/>
+    <w:lsdException w:name="heading 2" w:uiPriority="9" w:qFormat="1"/>
+    <w:lsdException w:name="heading 3" w:uiPriority="9" w:qFormat="1"/>
+    <w:lsdException w:name="heading 4" w:uiPriority="9" w:qFormat="1"/>
+    <w:lsdException w:name="heading 5" w:uiPriority="9" w:qFormat="1"/>
+    <w:lsdException w:name="heading 6" w:uiPriority="9" w:qFormat="1"/>
+    <w:lsdException w:name="heading 7" w:uiPriority="9" w:qFormat="1"/>
+    <w:lsdException w:name="heading 8" w:uiPriority="9" w:qFormat="1"/>
+    <w:lsdException w:name="heading 9" w:uiPriority="9" w:qFormat="1"/>
+    <w:lsdException w:name="toc 1" w:uiPriority="39"/>
+    <w:lsdException w:name="toc 2" w:uiPriority="39"/>
+    <w:lsdException w:name="toc 3" w:uiPriority="39"/>
+    <w:lsdException w:name="toc 4" w:uiPriority="39"/>
+    <w:lsdException w:name="toc 5" w:uiPriority="39"/>
+    <w:lsdException w:name="toc 6" w:uiPriority="39"/>
+    <w:lsdException w:name="toc 7" w:uiPriority="39"/>
+    <w:lsdException w:name="toc 8" w:uiPriority="39"/>
+    <w:lsdException w:name="toc 9" w:uiPriority="39"/>
+    <w:lsdException w:name="caption" w:uiPriority="35" w:qFormat="1"/>
+    <w:lsdException w:name="Title" w:semiHidden="0" w:uiPriority="10" w:unhideWhenUsed="0" w:qFormat="1"/>
+    <w:lsdException w:name="Default Paragraph Font" w:uiPriority="1"/>
+    <w:lsdException w:name="Subtitle" w:semiHidden="0" w:uiPriority="11" w:unhideWhenUsed="0" w:qFormat="1"/>
+    <w:lsdException w:name="Strong" w:semiHidden="0" w:uiPriority="22" w:unhideWhenUsed="0" w:qFormat="1"/>
+    <w:lsdException w:name="Emphasis" w:semiHidden="0" w:uiPriority="20" w:unhideWhenUsed="0" w:qFormat="1"/>
+    <w:lsdException w:name="Table Grid" w:semiHidden="0" w:uiPriority="39" w:unhideWhenUsed="0"/>
+    <w:lsdException w:name="Placeholder Text" w:unhideWhenUsed="0"/>
+    <w:lsdException w:name="No Spacing" w:semiHidden="0" w:uiPriority="1" w:unhideWhenUsed="0" w:qFormat="1"/>
+    <w:lsdException w:name="Light Shading" w:semiHidden="0" w:uiPriority="60" w:unhideWhenUsed="0"/>
+    <w:lsdException w:name="Light List" w:semiHidden="0" w:uiPriority="61" w:unhideWhenUsed="0"/>
+    <w:lsdException w:name="Light Grid" w:semiHidden="0" w:uiPriority="62" w:unhideWhenUsed="0"/>
+    <w:lsdException w:name="Medium Shading 1" w:semiHidden="0" w:uiPriority="63" w:unhideWhenUsed="0"/>
+    <w:lsdException w:name="Medium Shading 2" w:semiHidden="0" w:uiPriority="64" w:unhideWhenUsed="0"/>
+    <w:lsdException w:name="Medium List 1" w:semiHidden="0" w:uiPriority="65" w:unhideWhenUsed="0"/>
+    <w:lsdException w:name="Medium List 2" w:semiHidden="0" w:uiPriority="66" w:unhideWhenUsed="0"/>
+    <w:lsdException w:name="Medium Grid 1" w:semiHidden="0" w:uiPriority="67" w:unhideWhenUsed="0"/>
+    <w:lsdException w:name="Medium Grid 2" w:semiHidden="0" w:uiPriority="68" w:unhideWhenUsed="0"/>
+    <w:lsdException w:name="Medium Grid 3" w:semiHidden="0" w:uiPriority="69" w:unhideWhenUsed="0"/>
+    <w:lsdException w:name="Dark List" w:semiHidden="0" w:uiPriority="70" w:unhideWhenUsed="0"/>
+    <w:lsdException w:name="Colorful Shading" w:semiHidden="0" w:uiPriority="71" w:unhideWhenUsed="0"/>
+    <w:lsdException w:name="Colorful List" w:semiHidden="0" w:uiPriority="72" w:unhideWhenUsed="0"/>
+    <w:lsdException w:name="Colorful Grid" w:semiHidden="0" w:uiPriority="73" w:unhideWhenUsed="0"/>
+    <w:lsdException w:name="Light Shading Accent 1" w:semiHidden="0" w:uiPriority="60" w:unhideWhenUsed="0"/>
+    <w:lsdException w:name="Light List Accent 1" w:semiHidden="0" w:uiPriority="61" w:unhideWhenUsed="0"/>
+    <w:lsdException w:name="Light Grid Accent 1" w:semiHidden="0" w:uiPriority="62" w:unhideWhenUsed="0"/>
+    <w:lsdException w:name="Medium Shading 1 Accent 1" w:semiHidden="0" w:uiPriority="63" w:unhideWhenUsed="0"/>
+    <w:lsdException w:name="Medium Shading 2 Accent 1" w:semiHidden="0" w:uiPriority="64" w:unhideWhenUsed="0"/>
+    <w:lsdException w:name="Medium List 1 Accent 1" w:semiHidden="0" w:uiPriority="65" w:unhideWhenUsed="0"/>
+    <w:lsdException w:name="Revision" w:unhideWhenUsed="0"/>
+    <w:lsdException w:name="List Paragraph" w:semiHidden="0" w:uiPriority="34" w:unhideWhenUsed="0" w:qFormat="1"/>
+    <w:lsdException w:name="Quote" w:semiHidden="0" w:uiPriority="29" w:unhideWhenUsed="0" w:qFormat="1"/>
+    <w:lsdException w:name="Intense Quote" w:semiHidden="0" w:uiPriority="30" w:unhideWhenUsed="0" w:qFormat="1"/>
+    <w:lsdException w:name="Medium List 2 Accent 1" w:semiHidden="0" w:uiPriority="66" w:unhideWhenUsed="0"/>
+    <w:lsdException w:name="Medium Grid 1 Accent 1" w:semiHidden="0" w:uiPriority="67" w:unhideWhenUsed="0"/>
+    <w:lsdException w:name="Medium Grid 2 Accent 1" w:semiHidden="0" w:uiPriority="68" w:unhideWhenUsed="0"/>
+    <w:lsdException w:name="Medium Grid 3 Accent 1" w:semiHidden="0" w:uiPriority="69" w:unhideWhenUsed="0"/>
+    <w:lsdException w:name="Dark List Accent 1" w:semiHidden="0" w:uiPriority="70" w:unhideWhenUsed="0"/>
+    <w:lsdException w:name="Colorful Shading Accent 1" w:semiHidden="0" w:uiPriority="71" w:unhideWhenUsed="0"/>
+    <w:lsdException w:name="Colorful List Accent 1" w:semiHidden="0" w:uiPriority="72" w:unhideWhenUsed="0"/>
+    <w:lsdException w:name="Colorful Grid Accent 1" w:semiHidden="0" w:uiPriority="73" w:unhideWhenUsed="0"/>
+    <w:lsdException w:name="Light Shading Accent 2" w:semiHidden="0" w:uiPriority="60" w:unhideWhenUsed="0"/>
+    <w:lsdException w:name="Light List Accent 2" w:semiHidden="0" w:uiPriority="61" w:unhideWhenUsed="0"/>
+    <w:lsdException w:name="Light Grid Accent 2" w:semiHidden="0" w:uiPriority="62" w:unhideWhenUsed="0"/>
+    <w:lsdException w:name="Medium Shading 1 Accent 2" w:semiHidden="0" w:uiPriority="63" w:unhideWhenUsed="0"/>
+    <w:lsdException w:name="Medium Shading 2 Accent 2" w:semiHidden="0" w:uiPriority="64" w:unhideWhenUsed="0"/>
+    <w:lsdException w:name="Medium List 1 Accent 2" w:semiHidden="0" w:uiPriority="65" w:unhideWhenUsed="0"/>
+    <w:lsdException w:name="Medium List 2 Accent 2" w:semiHidden="0" w:uiPriority="66" w:unhideWhenUsed="0"/>
+    <w:lsdException w:name="Medium Grid 1 Accent 2" w:semiHidden="0" w:uiPriority="67" w:unhideWhenUsed="0"/>
+    <w:lsdException w:name="Medium Grid 2 Accent 2" w:semiHidden="0" w:uiPriority="68" w:unhideWhenUsed="0"/>
+    <w:lsdException w:name="Medium Grid 3 Accent 2" w:semiHidden="0" w:uiPriority="69" w:unhideWhenUsed="0"/>
+    <w:lsdException w:name="Dark List Accent 2" w:semiHidden="0" w:uiPriority="70" w:unhideWhenUsed="0"/>
+    <w:lsdException w:name="Colorful Shading Accent 2" w:semiHidden="0" w:uiPriority="71" w:unhideWhenUsed="0"/>
+    <w:lsdException w:name="Colorful List Accent 2" w:semiHidden="0" w:uiPriority="72" w:unhideWhenUsed="0"/>
+    <w:lsdException w:name="Colorful Grid Accent 2" w:semiHidden="0" w:uiPriority="73" w:unhideWhenUsed="0"/>
+    <w:lsdException w:name="Light Shading Accent 3" w:semiHidden="0" w:uiPriority="60" w:unhideWhenUsed="0"/>
+    <w:lsdException w:name="Light List Accent 3" w:semiHidden="0" w:uiPriority="61" w:unhideWhenUsed="0"/>
+    <w:lsdException w:name="Light Grid Accent 3" w:semiHidden="0" w:uiPriority="62" w:unhideWhenUsed="0"/>
+    <w:lsdException w:name="Medium Shading 1 Accent 3" w:semiHidden="0" w:uiPriority="63" w:unhideWhenUsed="0"/>
+    <w:lsdException w:name="Medium Shading 2 Accent 3" w:semiHidden="0" w:uiPriority="64" w:unhideWhenUsed="0"/>
+    <w:lsdException w:name="Medium List 1 Accent 3" w:semiHidden="0" w:uiPriority="65" w:unhideWhenUsed="0"/>
+    <w:lsdException w:name="Medium List 2 Accent 3" w:semiHidden="0" w:uiPriority="66" w:unhideWhenUsed="0"/>
+    <w:lsdException w:name="Medium Grid 1 Accent 3" w:semiHidden="0" w:uiPriority="67" w:unhideWhenUsed="0"/>
+    <w:lsdException w:name="Medium Grid 2 Accent 3" w:semiHidden="0" w:uiPriority="68" w:unhideWhenUsed="0"/>
+    <w:lsdException w:name="Medium Grid 3 Accent 3" w:semiHidden="0" w:uiPriority="69" w:unhideWhenUsed="0"/>
+    <w:lsdException w:name="Dark List Accent 3" w:semiHidden="0" w:uiPriority="70" w:unhideWhenUsed="0"/>
+    <w:lsdException w:name="Colorful Shading Accent 3" w:semiHidden="0" w:uiPriority="71" w:unhideWhenUsed="0"/>
+    <w:lsdException w:name="Colorful List Accent 3" w:semiHidden="0" w:uiPriority="72" w:unhideWhenUsed="0"/>
+    <w:lsdException w:name="Colorful Grid Accent 3" w:semiHidden="0" w:uiPriority="73" w:unhideWhenUsed="0"/>
+    <w:lsdException w:name="Light Shading Accent 4" w:semiHidden="0" w:uiPriority="60" w:unhideWhenUsed="0"/>
+    <w:lsdException w:name="Light List Accent 4" w:semiHidden="0" w:uiPriority="61" w:unhideWhenUsed="0"/>
+    <w:lsdException w:name="Light Grid Accent 4" w:semiHidden="0" w:uiPriority="62" w:unhideWhenUsed="0"/>
+    <w:lsdException w:name="Medium Shading 1 Accent 4" w:semiHidden="0" w:uiPriority="63" w:unhideWhenUsed="0"/>
+    <w:lsdException w:name="Medium Shading 2 Accent 4" w:semiHidden="0" w:uiPriority="64" w:unhideWhenUsed="0"/>
+    <w:lsdException w:name="Medium List 1 Accent 4" w:semiHidden="0" w:uiPriority="65" w:unhideWhenUsed="0"/>
+    <w:lsdException w:name="Medium List 2 Accent 4" w:semiHidden="0" w:uiPriority="66" w:unhideWhenUsed="0"/>
+    <w:lsdException w:name="Medium Grid 1 Accent 4" w:semiHidden="0" w:uiPriority="67" w:unhideWhenUsed="0"/>
+    <w:lsdException w:name="Medium Grid 2 Accent 4" w:semiHidden="0" w:uiPriority="68" w:unhideWhenUsed="0"/>
+    <w:lsdException w:name="Medium Grid 3 Accent 4" w:semiHidden="0" w:uiPriority="69" w:unhideWhenUsed="0"/>
+    <w:lsdException w:name="Dark List Accent 4" w:semiHidden="0" w:uiPriority="70" w:unhideWhenUsed="0"/>
+    <w:lsdException w:name="Colorful Shading Accent 4" w:semiHidden="0" w:uiPriority="71" w:unhideWhenUsed="0"/>
+    <w:lsdException w:name="Colorful List Accent 4" w:semiHidden="0" w:uiPriority="72" w:unhideWhenUsed="0"/>
+    <w:lsdException w:name="Colorful Grid Accent 4" w:semiHidden="0" w:uiPriority="73" w:unhideWhenUsed="0"/>
+    <w:lsdException w:name="Light Shading Accent 5" w:semiHidden="0" w:uiPriority="60" w:unhideWhenUsed="0"/>
+    <w:lsdException w:name="Light List Accent 5" w:semiHidden="0" w:uiPriority="61" w:unhideWhenUsed="0"/>
+    <w:lsdException w:name="Light Grid Accent 5" w:semiHidden="0" w:uiPriority="62" w:unhideWhenUsed="0"/>
+    <w:lsdException w:name="Medium Shading 1 Accent 5" w:semiHidden="0" w:uiPriority="63" w:unhideWhenUsed="0"/>
+    <w:lsdException w:name="Medium Shading 2 Accent 5" w:semiHidden="0" w:uiPriority="64" w:unhideWhenUsed="0"/>
+    <w:lsdException w:name="Medium List 1 Accent 5" w:semiHidden="0" w:uiPriority="65" w:unhideWhenUsed="0"/>
+    <w:lsdException w:name="Medium List 2 Accent 5" w:semiHidden="0" w:uiPriority="66" w:unhideWhenUsed="0"/>
+    <w:lsdException w:name="Medium Grid 1 Accent 5" w:semiHidden="0" w:uiPriority="67" w:unhideWhenUsed="0"/>
+    <w:lsdException w:name="Medium Grid 2 Accent 5" w:semiHidden="0" w:uiPriority="68" w:unhideWhenUsed="0"/>
+    <w:lsdException w:name="Medium Grid 3 Accent 5" w:semiHidden="0" w:uiPriority="69" w:unhideWhenUsed="0"/>
+    <w:lsdException w:name="Dark List Accent 5" w:semiHidden="0" w:uiPriority="70" w:unhideWhenUsed="0"/>
+    <w:lsdException w:name="Colorful Shading Accent 5" w:semiHidden="0" w:uiPriority="71" w:unhideWhenUsed="0"/>
+    <w:lsdException w:name="Colorful List Accent 5" w:semiHidden="0" w:uiPriority="72" w:unhideWhenUsed="0"/>
+    <w:lsdException w:name="Colorful Grid Accent 5" w:semiHidden="0" w:uiPriority="73" w:unhideWhenUsed="0"/>
+    <w:lsdException w:name="Light Shading Accent 6" w:semiHidden="0" w:uiPriority="60" w:unhideWhenUsed="0"/>
+    <w:lsdException w:name="Light List Accent 6" w:semiHidden="0" w:uiPriority="61" w:unhideWhenUsed="0"/>
+    <w:lsdException w:name="Light Grid Accent 6" w:semiHidden="0" w:uiPriority="62" w:unhideWhenUsed="0"/>
+    <w:lsdException w:name="Medium Shading 1 Accent 6" w:semiHidden="0" w:uiPriority="63" w:unhideWhenUsed="0"/>
+    <w:lsdException w:name="Medium Shading 2 Accent 6" w:semiHidden="0" w:uiPriority="64" w:unhideWhenUsed="0"/>
+    <w:lsdException w:name="Medium List 1 Accent 6" w:semiHidden="0" w:uiPriority="65" w:unhideWhenUsed="0"/>
+    <w:lsdException w:name="Medium List 2 Accent 6" w:semiHidden="0" w:uiPriority="66" w:unhideWhenUsed="0"/>
+    <w:lsdException w:name="Medium Grid 1 Accent 6" w:semiHidden="0" w:uiPriority="67" w:unhideWhenUsed="0"/>
+    <w:lsdException w:name="Medium Grid 2 Accent 6" w:semiHidden="0" w:uiPriority="68" w:unhideWhenUsed="0"/>
+    <w:lsdException w:name="Medium Grid 3 Accent 6" w:semiHidden="0" w:uiPriority="69" w:unhideWhenUsed="0"/>
+    <w:lsdException w:name="Dark List Accent 6" w:semiHidden="0" w:uiPriority="70" w:unhideWhenUsed="0"/>
+    <w:lsdException w:name="Colorful Shading Accent 6" w:semiHidden="0" w:uiPriority="71" w:unhideWhenUsed="0"/>
+    <w:lsdException w:name="Colorful List Accent 6" w:semiHidden="0" w:uiPriority="72" w:unhideWhenUsed="0"/>
+    <w:lsdException w:name="Colorful Grid Accent 6" w:semiHidden="0" w:uiPriority="73" w:unhideWhenUsed="0"/>
+    <w:lsdException w:name="Subtle Emphasis" w:semiHidden="0" w:uiPriority="19" w:unhideWhenUsed="0" w:qFormat="1"/>
+    <w:lsdException w:name="Intense Emphasis" w:semiHidden="0" w:uiPriority="21" w:unhideWhenUsed="0" w:qFormat="1"/>
+    <w:lsdException w:name="Subtle Reference" w:semiHidden="0" w:uiPriority="31" w:unhideWhenUsed="0" w:qFormat="1"/>
+    <w:lsdException w:name="Intense Reference" w:semiHidden="0" w:uiPriority="32" w:unhideWhenUsed="0" w:qFormat="1"/>
+    <w:lsdException w:name="Book Title" w:semiHidden="0" w:uiPriority="33" w:unhideWhenUsed="0" w:qFormat="1"/>
+    <w:lsdException w:name="Bibliography" w:uiPriority="37"/>
+    <w:lsdException w:name="TOC Heading" w:uiPriority="39" w:qFormat="1"/>
+  </w:latentStyles>
+  <w:style w:type="paragraph" w:default="1" w:styleId="Normal">
+    <w:name w:val="Normal"/>
+    <w:qFormat/>
+  </w:style>
+  <w:style w:type="paragraph" w:styleId="Titre1">
+    <w:name w:val="heading 1"/>
+    <w:basedOn w:val="Normal"/>
+    <w:next w:val="Normal"/>
+    <w:link w:val="Titre1Car"/>
+    <w:uiPriority w:val="9"/>
+    <w:qFormat/>
+    <w:rsid w:val="00475EBA"/>
+    <w:pPr>
+      <w:keepNext/>
+      <w:keepLines/>
+      <w:spacing w:before="240" w:after="0"/>
+      <w:outlineLvl w:val="0"/>
+    </w:pPr>
+    <w:rPr>
+      <w:rFonts w:asciiTheme="majorHAnsi" w:eastAsiaTheme="majorEastAsia" w:hAnsiTheme="majorHAnsi" w:cstheme="majorBidi"/>
+      <w:color w:val="2E74B5" w:themeColor="accent1" w:themeShade="BF"/>
+      <w:sz w:val="32"/>
+      <w:szCs w:val="32"/>
+    </w:rPr>
+  </w:style>
+  <w:style w:type="paragraph" w:styleId="Titre2">
+    <w:name w:val="heading 2"/>
+    <w:basedOn w:val="Normal"/>
+    <w:next w:val="Normal"/>
+    <w:link w:val="Titre2Car"/>
+    <w:uiPriority w:val="9"/>
+    <w:unhideWhenUsed/>
+    <w:qFormat/>
+    <w:rsid w:val="00475EBA"/>
+    <w:pPr>
+      <w:keepNext/>
+      <w:keepLines/>
+      <w:spacing w:before="40" w:after="0"/>
+      <w:outlineLvl w:val="1"/>
+    </w:pPr>
+    <w:rPr>
+      <w:rFonts w:asciiTheme="majorHAnsi" w:eastAsiaTheme="majorEastAsia" w:hAnsiTheme="majorHAnsi" w:cstheme="majorBidi"/>
+      <w:color w:val="2E74B5" w:themeColor="accent1" w:themeShade="BF"/>
+      <w:sz w:val="26"/>
+      <w:szCs w:val="26"/>
+    </w:rPr>
+  </w:style>
+  <w:style w:type="character" w:default="1" w:styleId="Policepardfaut">
+    <w:name w:val="Default Paragraph Font"/>
+    <w:uiPriority w:val="1"/>
+    <w:semiHidden/>
+    <w:unhideWhenUsed/>
+  </w:style>
+  <w:style w:type="table" w:default="1" w:styleId="TableauNormal">
+    <w:name w:val="Normal Table"/>
+    <w:uiPriority w:val="99"/>
+    <w:semiHidden/>
+    <w:unhideWhenUsed/>
+    <w:tblPr>
+      <w:tblInd w:w="0" w:type="dxa"/>
+      <w:tblCellMar>
+        <w:top w:w="0" w:type="dxa"/>
+        <w:left w:w="108" w:type="dxa"/>
+        <w:bottom w:w="0" w:type="dxa"/>
+        <w:right w:w="108" w:type="dxa"/>
+      </w:tblCellMar>
+    </w:tblPr>
+  </w:style>
+  <w:style w:type="numbering" w:default="1" w:styleId="Aucuneliste">
+    <w:name w:val="No List"/>
+    <w:uiPriority w:val="99"/>
+    <w:semiHidden/>
+    <w:unhideWhenUsed/>
+  </w:style>
+  <w:style w:type="character" w:customStyle="1" w:styleId="Titre1Car">
+    <w:name w:val="Titre 1 Car"/>
+    <w:basedOn w:val="Policepardfaut"/>
+    <w:link w:val="Titre1"/>
+    <w:uiPriority w:val="9"/>
+    <w:rsid w:val="00475EBA"/>
+    <w:rPr>
+      <w:rFonts w:asciiTheme="majorHAnsi" w:eastAsiaTheme="majorEastAsia" w:hAnsiTheme="majorHAnsi" w:cstheme="majorBidi"/>
+      <w:color w:val="2E74B5" w:themeColor="accent1" w:themeShade="BF"/>
+      <w:sz w:val="32"/>
+      <w:szCs w:val="32"/>
+    </w:rPr>
+  </w:style>
+  <w:style w:type="character" w:customStyle="1" w:styleId="Titre2Car">
+    <w:name w:val="Titre 2 Car"/>
+    <w:basedOn w:val="Policepardfaut"/>
+    <w:link w:val="Titre2"/>
+    <w:uiPriority w:val="9"/>
+    <w:rsid w:val="00475EBA"/>
+    <w:rPr>
+      <w:rFonts w:asciiTheme="majorHAnsi" w:eastAsiaTheme="majorEastAsia" w:hAnsiTheme="majorHAnsi" w:cstheme="majorBidi"/>
+      <w:color w:val="2E74B5" w:themeColor="accent1" w:themeShade="BF"/>
+      <w:sz w:val="26"/>
+      <w:szCs w:val="26"/>
+    </w:rPr>
+  </w:style>
+  <w:style w:type="paragraph" w:styleId="Paragraphedeliste">
+    <w:name w:val="List Paragraph"/>
+    <w:basedOn w:val="Normal"/>
+    <w:uiPriority w:val="34"/>
+    <w:qFormat/>
+    <w:rsid w:val="00107155"/>
+    <w:pPr>
+      <w:ind w:left="720"/>
+      <w:contextualSpacing/>
+    </w:pPr>
+  </w:style>
+</w:styles>
+</file>
+
+<file path=word/stylesWithEffects.xml><?xml version="1.0" encoding="utf-8"?>
+<w:styles xmlns:wpc="http://schemas.microsoft.com/office/word/2010/wordprocessingCanvas" xmlns:mc="http://schemas.openxmlformats.org/markup-compatibility/2006" xmlns:o="urn:schemas-microsoft-com:office:office" xmlns:r="http://schemas.openxmlformats.org/officeDocument/2006/relationships" xmlns:m="http://schemas.openxmlformats.org/officeDocument/2006/math" xmlns:v="urn:schemas-microsoft-com:vml" xmlns:wp14="http://schemas.microsoft.com/office/word/2010/wordprocessingDrawing" xmlns:wp="http://schemas.openxmlformats.org/drawingml/2006/wordprocessingDrawing" xmlns:w10="urn:schemas-microsoft-com:office:word" xmlns:w="http://schemas.openxmlformats.org/wordprocessingml/2006/main" xmlns:w14="http://schemas.microsoft.com/office/word/2010/wordml" xmlns:wpg="http://schemas.microsoft.com/office/word/2010/wordprocessingGroup" xmlns:wpi="http://schemas.microsoft.com/office/word/2010/wordprocessingInk" xmlns:wne="http://schemas.microsoft.com/office/word/2006/wordml" xmlns:wps="http://schemas.microsoft.com/office/word/2010/wordprocessingShape" mc:Ignorable="w14 wp14">
+  <w:docDefaults>
+    <w:rPrDefault>
+      <w:rPr>
+        <w:rFonts w:asciiTheme="minorHAnsi" w:eastAsiaTheme="minorHAnsi" w:hAnsiTheme="minorHAnsi" w:cstheme="minorBidi"/>
+        <w:sz w:val="22"/>
+        <w:szCs w:val="22"/>
+        <w:lang w:val="fr-BE" w:eastAsia="en-US" w:bidi="ar-SA"/>
+      </w:rPr>
+    </w:rPrDefault>
+    <w:pPrDefault>
+      <w:pPr>
+        <w:spacing w:after="160" w:line="259" w:lineRule="auto"/>
+      </w:pPr>
+    </w:pPrDefault>
+  </w:docDefaults>
+  <w:latentStyles w:defLockedState="0" w:defUIPriority="99" w:defSemiHidden="1" w:defUnhideWhenUsed="1" w:defQFormat="0" w:count="267">
+    <w:lsdException w:name="Normal" w:semiHidden="0" w:uiPriority="0" w:unhideWhenUsed="0" w:qFormat="1"/>
+    <w:lsdException w:name="heading 1" w:semiHidden="0" w:uiPriority="9" w:unhideWhenUsed="0" w:qFormat="1"/>
+    <w:lsdException w:name="heading 2" w:uiPriority="9" w:qFormat="1"/>
+    <w:lsdException w:name="heading 3" w:uiPriority="9" w:qFormat="1"/>
+    <w:lsdException w:name="heading 4" w:uiPriority="9" w:qFormat="1"/>
+    <w:lsdException w:name="heading 5" w:uiPriority="9" w:qFormat="1"/>
+    <w:lsdException w:name="heading 6" w:uiPriority="9" w:qFormat="1"/>
+    <w:lsdException w:name="heading 7" w:uiPriority="9" w:qFormat="1"/>
+    <w:lsdException w:name="heading 8" w:uiPriority="9" w:qFormat="1"/>
+    <w:lsdException w:name="heading 9" w:uiPriority="9" w:qFormat="1"/>
+    <w:lsdException w:name="toc 1" w:uiPriority="39"/>
+    <w:lsdException w:name="toc 2" w:uiPriority="39"/>
+    <w:lsdException w:name="toc 3" w:uiPriority="39"/>
+    <w:lsdException w:name="toc 4" w:uiPriority="39"/>
+    <w:lsdException w:name="toc 5" w:uiPriority="39"/>
+    <w:lsdException w:name="toc 6" w:uiPriority="39"/>
+    <w:lsdException w:name="toc 7" w:uiPriority="39"/>
+    <w:lsdException w:name="toc 8" w:uiPriority="39"/>
+    <w:lsdException w:name="toc 9" w:uiPriority="39"/>
+    <w:lsdException w:name="caption" w:uiPriority="35" w:qFormat="1"/>
+    <w:lsdException w:name="Title" w:semiHidden="0" w:uiPriority="10" w:unhideWhenUsed="0" w:qFormat="1"/>
+    <w:lsdException w:name="Default Paragraph Font" w:uiPriority="1"/>
+    <w:lsdException w:name="Subtitle" w:semiHidden="0" w:uiPriority="11" w:unhideWhenUsed="0" w:qFormat="1"/>
+    <w:lsdException w:name="Strong" w:semiHidden="0" w:uiPriority="22" w:unhideWhenUsed="0" w:qFormat="1"/>
+    <w:lsdException w:name="Emphasis" w:semiHidden="0" w:uiPriority="20" w:unhideWhenUsed="0" w:qFormat="1"/>
+    <w:lsdException w:name="Table Grid" w:semiHidden="0" w:uiPriority="39" w:unhideWhenUsed="0"/>
+    <w:lsdException w:name="Placeholder Text" w:unhideWhenUsed="0"/>
+    <w:lsdException w:name="No Spacing" w:semiHidden="0" w:uiPriority="1" w:unhideWhenUsed="0" w:qFormat="1"/>
+    <w:lsdException w:name="Light Shading" w:semiHidden="0" w:uiPriority="60" w:unhideWhenUsed="0"/>
+    <w:lsdException w:name="Light List" w:semiHidden="0" w:uiPriority="61" w:unhideWhenUsed="0"/>
+    <w:lsdException w:name="Light Grid" w:semiHidden="0" w:uiPriority="62" w:unhideWhenUsed="0"/>
+    <w:lsdException w:name="Medium Shading 1" w:semiHidden="0" w:uiPriority="63" w:unhideWhenUsed="0"/>
+    <w:lsdException w:name="Medium Shading 2" w:semiHidden="0" w:uiPriority="64" w:unhideWhenUsed="0"/>
+    <w:lsdException w:name="Medium List 1" w:semiHidden="0" w:uiPriority="65" w:unhideWhenUsed="0"/>
+    <w:lsdException w:name="Medium List 2" w:semiHidden="0" w:uiPriority="66" w:unhideWhenUsed="0"/>
+    <w:lsdException w:name="Medium Grid 1" w:semiHidden="0" w:uiPriority="67" w:unhideWhenUsed="0"/>
+    <w:lsdException w:name="Medium Grid 2" w:semiHidden="0" w:uiPriority="68" w:unhideWhenUsed="0"/>
+    <w:lsdException w:name="Medium Grid 3" w:semiHidden="0" w:uiPriority="69" w:unhideWhenUsed="0"/>
+    <w:lsdException w:name="Dark List" w:semiHidden="0" w:uiPriority="70" w:unhideWhenUsed="0"/>
+    <w:lsdException w:name="Colorful Shading" w:semiHidden="0" w:uiPriority="71" w:unhideWhenUsed="0"/>
+    <w:lsdException w:name="Colorful List" w:semiHidden="0" w:uiPriority="72" w:unhideWhenUsed="0"/>
+    <w:lsdException w:name="Colorful Grid" w:semiHidden="0" w:uiPriority="73" w:unhideWhenUsed="0"/>
+    <w:lsdException w:name="Light Shading Accent 1" w:semiHidden="0" w:uiPriority="60" w:unhideWhenUsed="0"/>
+    <w:lsdException w:name="Light List Accent 1" w:semiHidden="0" w:uiPriority="61" w:unhideWhenUsed="0"/>
+    <w:lsdException w:name="Light Grid Accent 1" w:semiHidden="0" w:uiPriority="62" w:unhideWhenUsed="0"/>
+    <w:lsdException w:name="Medium Shading 1 Accent 1" w:semiHidden="0" w:uiPriority="63" w:unhideWhenUsed="0"/>
+    <w:lsdException w:name="Medium Shading 2 Accent 1" w:semiHidden="0" w:uiPriority="64" w:unhideWhenUsed="0"/>
+    <w:lsdException w:name="Medium List 1 Accent 1" w:semiHidden="0" w:uiPriority="65" w:unhideWhenUsed="0"/>
+    <w:lsdException w:name="Revision" w:unhideWhenUsed="0"/>
+    <w:lsdException w:name="List Paragraph" w:semiHidden="0" w:uiPriority="34" w:unhideWhenUsed="0" w:qFormat="1"/>
+    <w:lsdException w:name="Quote" w:semiHidden="0" w:uiPriority="29" w:unhideWhenUsed="0" w:qFormat="1"/>
+    <w:lsdException w:name="Intense Quote" w:semiHidden="0" w:uiPriority="30" w:unhideWhenUsed="0" w:qFormat="1"/>
+    <w:lsdException w:name="Medium List 2 Accent 1" w:semiHidden="0" w:uiPriority="66" w:unhideWhenUsed="0"/>
+    <w:lsdException w:name="Medium Grid 1 Accent 1" w:semiHidden="0" w:uiPriority="67" w:unhideWhenUsed="0"/>
+    <w:lsdException w:name="Medium Grid 2 Accent 1" w:semiHidden="0" w:uiPriority="68" w:unhideWhenUsed="0"/>
+    <w:lsdException w:name="Medium Grid 3 Accent 1" w:semiHidden="0" w:uiPriority="69" w:unhideWhenUsed="0"/>
+    <w:lsdException w:name="Dark List Accent 1" w:semiHidden="0" w:uiPriority="70" w:unhideWhenUsed="0"/>
+    <w:lsdException w:name="Colorful Shading Accent 1" w:semiHidden="0" w:uiPriority="71" w:unhideWhenUsed="0"/>
+    <w:lsdException w:name="Colorful List Accent 1" w:semiHidden="0" w:uiPriority="72" w:unhideWhenUsed="0"/>
+    <w:lsdException w:name="Colorful Grid Accent 1" w:semiHidden="0" w:uiPriority="73" w:unhideWhenUsed="0"/>
+    <w:lsdException w:name="Light Shading Accent 2" w:semiHidden="0" w:uiPriority="60" w:unhideWhenUsed="0"/>
+    <w:lsdException w:name="Light List Accent 2" w:semiHidden="0" w:uiPriority="61" w:unhideWhenUsed="0"/>
+    <w:lsdException w:name="Light Grid Accent 2" w:semiHidden="0" w:uiPriority="62" w:unhideWhenUsed="0"/>
+    <w:lsdException w:name="Medium Shading 1 Accent 2" w:semiHidden="0" w:uiPriority="63" w:unhideWhenUsed="0"/>
+    <w:lsdException w:name="Medium Shading 2 Accent 2" w:semiHidden="0" w:uiPriority="64" w:unhideWhenUsed="0"/>
+    <w:lsdException w:name="Medium List 1 Accent 2" w:semiHidden="0" w:uiPriority="65" w:unhideWhenUsed="0"/>
+    <w:lsdException w:name="Medium List 2 Accent 2" w:semiHidden="0" w:uiPriority="66" w:unhideWhenUsed="0"/>
+    <w:lsdException w:name="Medium Grid 1 Accent 2" w:semiHidden="0" w:uiPriority="67" w:unhideWhenUsed="0"/>
+    <w:lsdException w:name="Medium Grid 2 Accent 2" w:semiHidden="0" w:uiPriority="68" w:unhideWhenUsed="0"/>
+    <w:lsdException w:name="Medium Grid 3 Accent 2" w:semiHidden="0" w:uiPriority="69" w:unhideWhenUsed="0"/>
+    <w:lsdException w:name="Dark List Accent 2" w:semiHidden="0" w:uiPriority="70" w:unhideWhenUsed="0"/>
+    <w:lsdException w:name="Colorful Shading Accent 2" w:semiHidden="0" w:uiPriority="71" w:unhideWhenUsed="0"/>
+    <w:lsdException w:name="Colorful List Accent 2" w:semiHidden="0" w:uiPriority="72" w:unhideWhenUsed="0"/>
+    <w:lsdException w:name="Colorful Grid Accent 2" w:semiHidden="0" w:uiPriority="73" w:unhideWhenUsed="0"/>
+    <w:lsdException w:name="Light Shading Accent 3" w:semiHidden="0" w:uiPriority="60" w:unhideWhenUsed="0"/>
+    <w:lsdException w:name="Light List Accent 3" w:semiHidden="0" w:uiPriority="61" w:unhideWhenUsed="0"/>
+    <w:lsdException w:name="Light Grid Accent 3" w:semiHidden="0" w:uiPriority="62" w:unhideWhenUsed="0"/>
+    <w:lsdException w:name="Medium Shading 1 Accent 3" w:semiHidden="0" w:uiPriority="63" w:unhideWhenUsed="0"/>
+    <w:lsdException w:name="Medium Shading 2 Accent 3" w:semiHidden="0" w:uiPriority="64" w:unhideWhenUsed="0"/>
+    <w:lsdException w:name="Medium List 1 Accent 3" w:semiHidden="0" w:uiPriority="65" w:unhideWhenUsed="0"/>
+    <w:lsdException w:name="Medium List 2 Accent 3" w:semiHidden="0" w:uiPriority="66" w:unhideWhenUsed="0"/>
+    <w:lsdException w:name="Medium Grid 1 Accent 3" w:semiHidden="0" w:uiPriority="67" w:unhideWhenUsed="0"/>
+    <w:lsdException w:name="Medium Grid 2 Accent 3" w:semiHidden="0" w:uiPriority="68" w:unhideWhenUsed="0"/>
+    <w:lsdException w:name="Medium Grid 3 Accent 3" w:semiHidden="0" w:uiPriority="69" w:unhideWhenUsed="0"/>
+    <w:lsdException w:name="Dark List Accent 3" w:semiHidden="0" w:uiPriority="70" w:unhideWhenUsed="0"/>
+    <w:lsdException w:name="Colorful Shading Accent 3" w:semiHidden="0" w:uiPriority="71" w:unhideWhenUsed="0"/>
+    <w:lsdException w:name="Colorful List Accent 3" w:semiHidden="0" w:uiPriority="72" w:unhideWhenUsed="0"/>
+    <w:lsdException w:name="Colorful Grid Accent 3" w:semiHidden="0" w:uiPriority="73" w:unhideWhenUsed="0"/>
+    <w:lsdException w:name="Light Shading Accent 4" w:semiHidden="0" w:uiPriority="60" w:unhideWhenUsed="0"/>
+    <w:lsdException w:name="Light List Accent 4" w:semiHidden="0" w:uiPriority="61" w:unhideWhenUsed="0"/>
+    <w:lsdException w:name="Light Grid Accent 4" w:semiHidden="0" w:uiPriority="62" w:unhideWhenUsed="0"/>
+    <w:lsdException w:name="Medium Shading 1 Accent 4" w:semiHidden="0" w:uiPriority="63" w:unhideWhenUsed="0"/>
+    <w:lsdException w:name="Medium Shading 2 Accent 4" w:semiHidden="0" w:uiPriority="64" w:unhideWhenUsed="0"/>
+    <w:lsdException w:name="Medium List 1 Accent 4" w:semiHidden="0" w:uiPriority="65" w:unhideWhenUsed="0"/>
+    <w:lsdException w:name="Medium List 2 Accent 4" w:semiHidden="0" w:uiPriority="66" w:unhideWhenUsed="0"/>
+    <w:lsdException w:name="Medium Grid 1 Accent 4" w:semiHidden="0" w:uiPriority="67" w:unhideWhenUsed="0"/>
+    <w:lsdException w:name="Medium Grid 2 Accent 4" w:semiHidden="0" w:uiPriority="68" w:unhideWhenUsed="0"/>
+    <w:lsdException w:name="Medium Grid 3 Accent 4" w:semiHidden="0" w:uiPriority="69" w:unhideWhenUsed="0"/>
+    <w:lsdException w:name="Dark List Accent 4" w:semiHidden="0" w:uiPriority="70" w:unhideWhenUsed="0"/>
+    <w:lsdException w:name="Colorful Shading Accent 4" w:semiHidden="0" w:uiPriority="71" w:unhideWhenUsed="0"/>
+    <w:lsdException w:name="Colorful List Accent 4" w:semiHidden="0" w:uiPriority="72" w:unhideWhenUsed="0"/>
+    <w:lsdException w:name="Colorful Grid Accent 4" w:semiHidden="0" w:uiPriority="73" w:unhideWhenUsed="0"/>
+    <w:lsdException w:name="Light Shading Accent 5" w:semiHidden="0" w:uiPriority="60" w:unhideWhenUsed="0"/>
+    <w:lsdException w:name="Light List Accent 5" w:semiHidden="0" w:uiPriority="61" w:unhideWhenUsed="0"/>
+    <w:lsdException w:name="Light Grid Accent 5" w:semiHidden="0" w:uiPriority="62" w:unhideWhenUsed="0"/>
+    <w:lsdException w:name="Medium Shading 1 Accent 5" w:semiHidden="0" w:uiPriority="63" w:unhideWhenUsed="0"/>
+    <w:lsdException w:name="Medium Shading 2 Accent 5" w:semiHidden="0" w:uiPriority="64" w:unhideWhenUsed="0"/>
+    <w:lsdException w:name="Medium List 1 Accent 5" w:semiHidden="0" w:uiPriority="65" w:unhideWhenUsed="0"/>
+    <w:lsdException w:name="Medium List 2 Accent 5" w:semiHidden="0" w:uiPriority="66" w:unhideWhenUsed="0"/>
+    <w:lsdException w:name="Medium Grid 1 Accent 5" w:semiHidden="0" w:uiPriority="67" w:unhideWhenUsed="0"/>
+    <w:lsdException w:name="Medium Grid 2 Accent 5" w:semiHidden="0" w:uiPriority="68" w:unhideWhenUsed="0"/>
+    <w:lsdException w:name="Medium Grid 3 Accent 5" w:semiHidden="0" w:uiPriority="69" w:unhideWhenUsed="0"/>
+    <w:lsdException w:name="Dark List Accent 5" w:semiHidden="0" w:uiPriority="70" w:unhideWhenUsed="0"/>
+    <w:lsdException w:name="Colorful Shading Accent 5" w:semiHidden="0" w:uiPriority="71" w:unhideWhenUsed="0"/>
+    <w:lsdException w:name="Colorful List Accent 5" w:semiHidden="0" w:uiPriority="72" w:unhideWhenUsed="0"/>
+    <w:lsdException w:name="Colorful Grid Accent 5" w:semiHidden="0" w:uiPriority="73" w:unhideWhenUsed="0"/>
+    <w:lsdException w:name="Light Shading Accent 6" w:semiHidden="0" w:uiPriority="60" w:unhideWhenUsed="0"/>
+    <w:lsdException w:name="Light List Accent 6" w:semiHidden="0" w:uiPriority="61" w:unhideWhenUsed="0"/>
+    <w:lsdException w:name="Light Grid Accent 6" w:semiHidden="0" w:uiPriority="62" w:unhideWhenUsed="0"/>
+    <w:lsdException w:name="Medium Shading 1 Accent 6" w:semiHidden="0" w:uiPriority="63" w:unhideWhenUsed="0"/>
+    <w:lsdException w:name="Medium Shading 2 Accent 6" w:semiHidden="0" w:uiPriority="64" w:unhideWhenUsed="0"/>
+    <w:lsdException w:name="Medium List 1 Accent 6" w:semiHidden="0" w:uiPriority="65" w:unhideWhenUsed="0"/>
+    <w:lsdException w:name="Medium List 2 Accent 6" w:semiHidden="0" w:uiPriority="66" w:unhideWhenUsed="0"/>
+    <w:lsdException w:name="Medium Grid 1 Accent 6" w:semiHidden="0" w:uiPriority="67" w:unhideWhenUsed="0"/>
+    <w:lsdException w:name="Medium Grid 2 Accent 6" w:semiHidden="0" w:uiPriority="68" w:unhideWhenUsed="0"/>
+    <w:lsdException w:name="Medium Grid 3 Accent 6" w:semiHidden="0" w:uiPriority="69" w:unhideWhenUsed="0"/>
+    <w:lsdException w:name="Dark List Accent 6" w:semiHidden="0" w:uiPriority="70" w:unhideWhenUsed="0"/>
+    <w:lsdException w:name="Colorful Shading Accent 6" w:semiHidden="0" w:uiPriority="71" w:unhideWhenUsed="0"/>
+    <w:lsdException w:name="Colorful List Accent 6" w:semiHidden="0" w:uiPriority="72" w:unhideWhenUsed="0"/>
+    <w:lsdException w:name="Colorful Grid Accent 6" w:semiHidden="0" w:uiPriority="73" w:unhideWhenUsed="0"/>
+    <w:lsdException w:name="Subtle Emphasis" w:semiHidden="0" w:uiPriority="19" w:unhideWhenUsed="0" w:qFormat="1"/>
+    <w:lsdException w:name="Intense Emphasis" w:semiHidden="0" w:uiPriority="21" w:unhideWhenUsed="0" w:qFormat="1"/>
+    <w:lsdException w:name="Subtle Reference" w:semiHidden="0" w:uiPriority="31" w:unhideWhenUsed="0" w:qFormat="1"/>
+    <w:lsdException w:name="Intense Reference" w:semiHidden="0" w:uiPriority="32" w:unhideWhenUsed="0" w:qFormat="1"/>
+    <w:lsdException w:name="Book Title" w:semiHidden="0" w:uiPriority="33" w:unhideWhenUsed="0" w:qFormat="1"/>
+    <w:lsdException w:name="Bibliography" w:uiPriority="37"/>
+    <w:lsdException w:name="TOC Heading" w:uiPriority="39" w:qFormat="1"/>
   </w:latentStyles>
   <w:style w:type="paragraph" w:default="1" w:styleId="Normal">
     <w:name w:val="Normal"/>
@@ -1986,7 +2072,7 @@
   <a:extraClrSchemeLst/>
   <a:extLst>
     <a:ext uri="{05A4C25C-085E-4340-85A3-A5531E510DB2}">
-      <thm15:themeFamily xmlns:thm15="http://schemas.microsoft.com/office/thememl/2012/main" name="Office Theme" id="{62F939B6-93AF-4DB8-9C6B-D6C7DFDC589F}" vid="{4A3C46E8-61CC-4603-A589-7422A47A8E4A}"/>
+      <thm15:themeFamily xmlns:thm15="http://schemas.microsoft.com/office/thememl/2012/main" xmlns="" name="Office Theme" id="{62F939B6-93AF-4DB8-9C6B-D6C7DFDC589F}" vid="{4A3C46E8-61CC-4603-A589-7422A47A8E4A}"/>
     </a:ext>
   </a:extLst>
 </a:theme>

</xml_diff>